<commit_message>
Moviendo archivos a carpeta correcta
</commit_message>
<xml_diff>
--- a/Documentos/Planes/SPVL-PGC.docx
+++ b/Documentos/Planes/SPVL-PGC.docx
@@ -24,6 +24,48 @@
         <w:rPr>
           <w:rtl w:val="0"/>
         </w:rPr>
+      </w:r>
+      <w:r>
+        <w:drawing>
+          <wp:anchor allowOverlap="1" behindDoc="0" distB="114300" distT="114300" distL="114300" distR="114300" hidden="0" layoutInCell="1" locked="0" relativeHeight="0" simplePos="0">
+            <wp:simplePos x="0" y="0"/>
+            <wp:positionH relativeFrom="column">
+              <wp:posOffset>2136938</wp:posOffset>
+            </wp:positionH>
+            <wp:positionV relativeFrom="paragraph">
+              <wp:posOffset>365968</wp:posOffset>
+            </wp:positionV>
+            <wp:extent cx="1459465" cy="1029444"/>
+            <wp:effectExtent b="0" l="0" r="0" t="0"/>
+            <wp:wrapSquare wrapText="bothSides" distB="114300" distT="114300" distL="114300" distR="114300"/>
+            <wp:docPr id="1" name="image4.png"/>
+            <a:graphic>
+              <a:graphicData uri="http://schemas.openxmlformats.org/drawingml/2006/picture">
+                <pic:pic>
+                  <pic:nvPicPr>
+                    <pic:cNvPr id="0" name="image4.png"/>
+                    <pic:cNvPicPr preferRelativeResize="0"/>
+                  </pic:nvPicPr>
+                  <pic:blipFill>
+                    <a:blip r:embed="rId7"/>
+                    <a:srcRect b="0" l="0" r="0" t="0"/>
+                    <a:stretch>
+                      <a:fillRect/>
+                    </a:stretch>
+                  </pic:blipFill>
+                  <pic:spPr>
+                    <a:xfrm>
+                      <a:off x="0" y="0"/>
+                      <a:ext cx="1459465" cy="1029444"/>
+                    </a:xfrm>
+                    <a:prstGeom prst="rect"/>
+                    <a:ln/>
+                  </pic:spPr>
+                </pic:pic>
+              </a:graphicData>
+            </a:graphic>
+          </wp:anchor>
+        </w:drawing>
       </w:r>
     </w:p>
     <w:p>
@@ -529,7 +571,7 @@
         <w:tblStyle w:val="Table1"/>
         <w:tblW w:w="9019.0" w:type="dxa"/>
         <w:jc w:val="left"/>
-        <w:tblInd w:w="0.0" w:type="dxa"/>
+        <w:tblInd w:w="-108.0" w:type="dxa"/>
         <w:tblBorders>
           <w:top w:color="000000" w:space="0" w:sz="4" w:val="single"/>
           <w:left w:color="000000" w:space="0" w:sz="4" w:val="single"/>
@@ -963,6 +1005,42 @@
             </w:pPr>
             <w:r>
               <w:rPr>
+                <w:rFonts w:ascii="Times New Roman" w:cs="Times New Roman" w:eastAsia="Times New Roman" w:hAnsi="Times New Roman"/>
+                <w:rtl w:val="0"/>
+              </w:rPr>
+              <w:t xml:space="preserve">6/11/2022</w:t>
+            </w:r>
+          </w:p>
+        </w:tc>
+        <w:tc>
+          <w:tcPr/>
+          <w:p>
+            <w:pPr>
+              <w:spacing w:after="200" w:before="200" w:lineRule="auto"/>
+              <w:rPr/>
+            </w:pPr>
+            <w:r>
+              <w:rPr>
+                <w:rtl w:val="0"/>
+              </w:rPr>
+              <w:t xml:space="preserve">Tejeda Echegaray, Yosmar Aldair</w:t>
+            </w:r>
+          </w:p>
+          <w:p>
+            <w:pPr>
+              <w:spacing w:after="200" w:before="200" w:lineRule="auto"/>
+              <w:rPr>
+                <w:rFonts w:ascii="Times New Roman" w:cs="Times New Roman" w:eastAsia="Times New Roman" w:hAnsi="Times New Roman"/>
+              </w:rPr>
+            </w:pPr>
+            <w:r>
+              <w:rPr>
+                <w:rtl w:val="0"/>
+              </w:rPr>
+              <w:t xml:space="preserve">Ortiz Urbai, Sebastian                                </w:t>
+            </w:r>
+            <w:r>
+              <w:rPr>
                 <w:rtl w:val="0"/>
               </w:rPr>
             </w:r>
@@ -973,32 +1051,17 @@
           <w:p>
             <w:pPr>
               <w:spacing w:after="240" w:before="240" w:lineRule="auto"/>
-              <w:jc w:val="center"/>
-              <w:rPr>
-                <w:rFonts w:ascii="Times New Roman" w:cs="Times New Roman" w:eastAsia="Times New Roman" w:hAnsi="Times New Roman"/>
-              </w:rPr>
-            </w:pPr>
-            <w:r>
-              <w:rPr>
-                <w:rtl w:val="0"/>
-              </w:rPr>
-            </w:r>
-          </w:p>
-        </w:tc>
-        <w:tc>
-          <w:tcPr/>
-          <w:p>
-            <w:pPr>
-              <w:spacing w:after="240" w:before="240" w:lineRule="auto"/>
-              <w:jc w:val="center"/>
-              <w:rPr>
-                <w:rFonts w:ascii="Times New Roman" w:cs="Times New Roman" w:eastAsia="Times New Roman" w:hAnsi="Times New Roman"/>
-              </w:rPr>
-            </w:pPr>
-            <w:r>
-              <w:rPr>
-                <w:rtl w:val="0"/>
-              </w:rPr>
+              <w:jc w:val="both"/>
+              <w:rPr>
+                <w:rFonts w:ascii="Times New Roman" w:cs="Times New Roman" w:eastAsia="Times New Roman" w:hAnsi="Times New Roman"/>
+              </w:rPr>
+            </w:pPr>
+            <w:r>
+              <w:rPr>
+                <w:rFonts w:ascii="Times New Roman" w:cs="Times New Roman" w:eastAsia="Times New Roman" w:hAnsi="Times New Roman"/>
+                <w:rtl w:val="0"/>
+              </w:rPr>
+              <w:t xml:space="preserve">Se agregó el formato de solicitud de cambios.</w:t>
             </w:r>
           </w:p>
         </w:tc>
@@ -1626,7 +1689,7 @@
         <w:jc w:val="left"/>
         <w:rPr>
           <w:rFonts w:ascii="Times New Roman" w:cs="Times New Roman" w:eastAsia="Times New Roman" w:hAnsi="Times New Roman"/>
-          <w:b w:val="0"/>
+          <w:b w:val="1"/>
           <w:i w:val="0"/>
           <w:smallCaps w:val="0"/>
           <w:strike w:val="0"/>
@@ -1639,7 +1702,7 @@
       <w:r>
         <w:rPr>
           <w:rFonts w:ascii="Times New Roman" w:cs="Times New Roman" w:eastAsia="Times New Roman" w:hAnsi="Times New Roman"/>
-          <w:b w:val="0"/>
+          <w:b w:val="1"/>
           <w:i w:val="0"/>
           <w:smallCaps w:val="0"/>
           <w:strike w:val="0"/>
@@ -1886,7 +1949,6 @@
         <w:tblStyle w:val="Table2"/>
         <w:tblW w:w="9029.0" w:type="dxa"/>
         <w:jc w:val="left"/>
-        <w:tblInd w:w="100.0" w:type="pct"/>
         <w:tblBorders>
           <w:top w:color="000000" w:space="0" w:sz="8" w:val="single"/>
           <w:left w:color="000000" w:space="0" w:sz="8" w:val="single"/>
@@ -2081,7 +2143,77 @@
                 <w:rFonts w:ascii="Times New Roman" w:cs="Times New Roman" w:eastAsia="Times New Roman" w:hAnsi="Times New Roman"/>
                 <w:rtl w:val="0"/>
               </w:rPr>
-              <w:t xml:space="preserve">Project Manager</w:t>
+              <w:t xml:space="preserve">Comité de control de cambios</w:t>
+            </w:r>
+          </w:p>
+        </w:tc>
+        <w:tc>
+          <w:tcPr>
+            <w:shd w:fill="auto" w:val="clear"/>
+            <w:tcMar>
+              <w:top w:w="100.0" w:type="dxa"/>
+              <w:left w:w="100.0" w:type="dxa"/>
+              <w:bottom w:w="100.0" w:type="dxa"/>
+              <w:right w:w="100.0" w:type="dxa"/>
+            </w:tcMar>
+            <w:vAlign w:val="top"/>
+          </w:tcPr>
+          <w:p>
+            <w:pPr>
+              <w:widowControl w:val="0"/>
+              <w:spacing w:line="240" w:lineRule="auto"/>
+              <w:rPr>
+                <w:rFonts w:ascii="Times New Roman" w:cs="Times New Roman" w:eastAsia="Times New Roman" w:hAnsi="Times New Roman"/>
+              </w:rPr>
+            </w:pPr>
+            <w:r>
+              <w:rPr>
+                <w:rFonts w:ascii="Times New Roman" w:cs="Times New Roman" w:eastAsia="Times New Roman" w:hAnsi="Times New Roman"/>
+                <w:rtl w:val="0"/>
+              </w:rPr>
+              <w:t xml:space="preserve">Ortiz Urbai, Sebastian</w:t>
+            </w:r>
+          </w:p>
+          <w:p>
+            <w:pPr>
+              <w:widowControl w:val="0"/>
+              <w:spacing w:line="240" w:lineRule="auto"/>
+              <w:rPr>
+                <w:rFonts w:ascii="Times New Roman" w:cs="Times New Roman" w:eastAsia="Times New Roman" w:hAnsi="Times New Roman"/>
+              </w:rPr>
+            </w:pPr>
+            <w:r>
+              <w:rPr>
+                <w:rFonts w:ascii="Times New Roman" w:cs="Times New Roman" w:eastAsia="Times New Roman" w:hAnsi="Times New Roman"/>
+                <w:rtl w:val="0"/>
+              </w:rPr>
+              <w:t xml:space="preserve">Tejeda Echegaray, Yosmar</w:t>
+            </w:r>
+          </w:p>
+          <w:p>
+            <w:pPr>
+              <w:widowControl w:val="0"/>
+              <w:spacing w:line="240" w:lineRule="auto"/>
+              <w:rPr>
+                <w:rFonts w:ascii="Times New Roman" w:cs="Times New Roman" w:eastAsia="Times New Roman" w:hAnsi="Times New Roman"/>
+              </w:rPr>
+            </w:pPr>
+            <w:r>
+              <w:rPr>
+                <w:rFonts w:ascii="Roboto" w:cs="Roboto" w:eastAsia="Roboto" w:hAnsi="Roboto"/>
+                <w:sz w:val="20"/>
+                <w:szCs w:val="20"/>
+                <w:highlight w:val="white"/>
+                <w:rtl w:val="0"/>
+              </w:rPr>
+              <w:t xml:space="preserve">Campos Jean Pier</w:t>
+            </w:r>
+            <w:r>
+              <w:rPr>
+                <w:rFonts w:ascii="Times New Roman" w:cs="Times New Roman" w:eastAsia="Times New Roman" w:hAnsi="Times New Roman"/>
+                <w:rtl w:val="0"/>
+              </w:rPr>
+              <w:t xml:space="preserve"> </w:t>
             </w:r>
           </w:p>
         </w:tc>
@@ -2122,7 +2254,54 @@
                 <w:rFonts w:ascii="Times New Roman" w:cs="Times New Roman" w:eastAsia="Times New Roman" w:hAnsi="Times New Roman"/>
                 <w:rtl w:val="0"/>
               </w:rPr>
-              <w:t xml:space="preserve">Ortiz Urbai, Sebastian</w:t>
+              <w:t xml:space="preserve">Hace un seguimiento del registro de eventos y solicitudes de cambio a través de sus respectivos ciclos de vida.</w:t>
+            </w:r>
+          </w:p>
+        </w:tc>
+      </w:tr>
+      <w:tr>
+        <w:trPr>
+          <w:cantSplit w:val="0"/>
+          <w:tblHeader w:val="0"/>
+        </w:trPr>
+        <w:tc>
+          <w:tcPr>
+            <w:shd w:fill="auto" w:val="clear"/>
+            <w:tcMar>
+              <w:top w:w="100.0" w:type="dxa"/>
+              <w:left w:w="100.0" w:type="dxa"/>
+              <w:bottom w:w="100.0" w:type="dxa"/>
+              <w:right w:w="100.0" w:type="dxa"/>
+            </w:tcMar>
+            <w:vAlign w:val="top"/>
+          </w:tcPr>
+          <w:p>
+            <w:pPr>
+              <w:keepNext w:val="0"/>
+              <w:keepLines w:val="0"/>
+              <w:pageBreakBefore w:val="0"/>
+              <w:widowControl w:val="0"/>
+              <w:pBdr>
+                <w:top w:space="0" w:sz="0" w:val="nil"/>
+                <w:left w:space="0" w:sz="0" w:val="nil"/>
+                <w:bottom w:space="0" w:sz="0" w:val="nil"/>
+                <w:right w:space="0" w:sz="0" w:val="nil"/>
+                <w:between w:space="0" w:sz="0" w:val="nil"/>
+              </w:pBdr>
+              <w:shd w:fill="auto" w:val="clear"/>
+              <w:spacing w:after="0" w:before="0" w:line="240" w:lineRule="auto"/>
+              <w:ind w:left="720" w:right="0" w:firstLine="0"/>
+              <w:jc w:val="left"/>
+              <w:rPr>
+                <w:rFonts w:ascii="Times New Roman" w:cs="Times New Roman" w:eastAsia="Times New Roman" w:hAnsi="Times New Roman"/>
+              </w:rPr>
+            </w:pPr>
+            <w:r>
+              <w:rPr>
+                <w:rFonts w:ascii="Times New Roman" w:cs="Times New Roman" w:eastAsia="Times New Roman" w:hAnsi="Times New Roman"/>
+                <w:rtl w:val="0"/>
+              </w:rPr>
+              <w:t xml:space="preserve">Bibliotecario</w:t>
             </w:r>
           </w:p>
         </w:tc>
@@ -2160,10 +2339,59 @@
             </w:pPr>
             <w:r>
               <w:rPr>
-                <w:rFonts w:ascii="Times New Roman" w:cs="Times New Roman" w:eastAsia="Times New Roman" w:hAnsi="Times New Roman"/>
-                <w:rtl w:val="0"/>
-              </w:rPr>
-              <w:t xml:space="preserve">Dirige el desarrollo del proyecto y supervisa el desarrollo de sus funciones.</w:t>
+                <w:rFonts w:ascii="Roboto" w:cs="Roboto" w:eastAsia="Roboto" w:hAnsi="Roboto"/>
+                <w:sz w:val="20"/>
+                <w:szCs w:val="20"/>
+                <w:highlight w:val="white"/>
+                <w:rtl w:val="0"/>
+              </w:rPr>
+              <w:t xml:space="preserve">Tuyo Acero, Gustavo Alonso </w:t>
+            </w:r>
+            <w:r>
+              <w:rPr>
+                <w:rtl w:val="0"/>
+              </w:rPr>
+            </w:r>
+          </w:p>
+        </w:tc>
+        <w:tc>
+          <w:tcPr>
+            <w:shd w:fill="auto" w:val="clear"/>
+            <w:tcMar>
+              <w:top w:w="100.0" w:type="dxa"/>
+              <w:left w:w="100.0" w:type="dxa"/>
+              <w:bottom w:w="100.0" w:type="dxa"/>
+              <w:right w:w="100.0" w:type="dxa"/>
+            </w:tcMar>
+            <w:vAlign w:val="top"/>
+          </w:tcPr>
+          <w:p>
+            <w:pPr>
+              <w:keepNext w:val="0"/>
+              <w:keepLines w:val="0"/>
+              <w:pageBreakBefore w:val="0"/>
+              <w:widowControl w:val="0"/>
+              <w:pBdr>
+                <w:top w:space="0" w:sz="0" w:val="nil"/>
+                <w:left w:space="0" w:sz="0" w:val="nil"/>
+                <w:bottom w:space="0" w:sz="0" w:val="nil"/>
+                <w:right w:space="0" w:sz="0" w:val="nil"/>
+                <w:between w:space="0" w:sz="0" w:val="nil"/>
+              </w:pBdr>
+              <w:shd w:fill="auto" w:val="clear"/>
+              <w:spacing w:after="0" w:before="0" w:line="240" w:lineRule="auto"/>
+              <w:ind w:left="0" w:right="0" w:firstLine="0"/>
+              <w:jc w:val="left"/>
+              <w:rPr>
+                <w:rFonts w:ascii="Times New Roman" w:cs="Times New Roman" w:eastAsia="Times New Roman" w:hAnsi="Times New Roman"/>
+              </w:rPr>
+            </w:pPr>
+            <w:r>
+              <w:rPr>
+                <w:rFonts w:ascii="Times New Roman" w:cs="Times New Roman" w:eastAsia="Times New Roman" w:hAnsi="Times New Roman"/>
+                <w:rtl w:val="0"/>
+              </w:rPr>
+              <w:t xml:space="preserve">Da mantenimiento a las bibliotecas que son usadas durante la gestión de la configuración.</w:t>
             </w:r>
           </w:p>
         </w:tc>
@@ -2210,7 +2438,43 @@
                 <w:rFonts w:ascii="Times New Roman" w:cs="Times New Roman" w:eastAsia="Times New Roman" w:hAnsi="Times New Roman"/>
                 <w:rtl w:val="0"/>
               </w:rPr>
-              <w:t xml:space="preserve">Inspector de aseguramiento de la calidad</w:t>
+              <w:t xml:space="preserve">Gestor de la configuración</w:t>
+            </w:r>
+          </w:p>
+        </w:tc>
+        <w:tc>
+          <w:tcPr>
+            <w:shd w:fill="auto" w:val="clear"/>
+            <w:tcMar>
+              <w:top w:w="100.0" w:type="dxa"/>
+              <w:left w:w="100.0" w:type="dxa"/>
+              <w:bottom w:w="100.0" w:type="dxa"/>
+              <w:right w:w="100.0" w:type="dxa"/>
+            </w:tcMar>
+            <w:vAlign w:val="top"/>
+          </w:tcPr>
+          <w:p>
+            <w:pPr>
+              <w:widowControl w:val="0"/>
+              <w:spacing w:line="240" w:lineRule="auto"/>
+              <w:rPr>
+                <w:rFonts w:ascii="Times New Roman" w:cs="Times New Roman" w:eastAsia="Times New Roman" w:hAnsi="Times New Roman"/>
+              </w:rPr>
+            </w:pPr>
+            <w:r>
+              <w:rPr>
+                <w:rFonts w:ascii="Roboto" w:cs="Roboto" w:eastAsia="Roboto" w:hAnsi="Roboto"/>
+                <w:sz w:val="20"/>
+                <w:szCs w:val="20"/>
+                <w:highlight w:val="white"/>
+                <w:rtl w:val="0"/>
+              </w:rPr>
+              <w:t xml:space="preserve">Aznaran Cabrera, Gerson Eduardo </w:t>
+            </w:r>
+            <w:r>
+              <w:rPr>
+                <w:rtl w:val="0"/>
+              </w:rPr>
             </w:r>
           </w:p>
         </w:tc>
@@ -2248,13 +2512,61 @@
             </w:pPr>
             <w:r>
               <w:rPr>
-                <w:rFonts w:ascii="Roboto" w:cs="Roboto" w:eastAsia="Roboto" w:hAnsi="Roboto"/>
-                <w:sz w:val="20"/>
-                <w:szCs w:val="20"/>
+                <w:rFonts w:ascii="Times New Roman" w:cs="Times New Roman" w:eastAsia="Times New Roman" w:hAnsi="Times New Roman"/>
+                <w:rtl w:val="0"/>
+              </w:rPr>
+              <w:t xml:space="preserve">Realiza el seguimiento de los cambios del proyecto y audita los elementos de los elementos de la configuración.</w:t>
+            </w:r>
+          </w:p>
+        </w:tc>
+      </w:tr>
+      <w:tr>
+        <w:trPr>
+          <w:cantSplit w:val="0"/>
+          <w:tblHeader w:val="0"/>
+        </w:trPr>
+        <w:tc>
+          <w:tcPr>
+            <w:shd w:fill="auto" w:val="clear"/>
+            <w:tcMar>
+              <w:top w:w="100.0" w:type="dxa"/>
+              <w:left w:w="100.0" w:type="dxa"/>
+              <w:bottom w:w="100.0" w:type="dxa"/>
+              <w:right w:w="100.0" w:type="dxa"/>
+            </w:tcMar>
+            <w:vAlign w:val="top"/>
+          </w:tcPr>
+          <w:p>
+            <w:pPr>
+              <w:keepNext w:val="0"/>
+              <w:keepLines w:val="0"/>
+              <w:pageBreakBefore w:val="0"/>
+              <w:widowControl w:val="0"/>
+              <w:pBdr>
+                <w:top w:space="0" w:sz="0" w:val="nil"/>
+                <w:left w:space="0" w:sz="0" w:val="nil"/>
+                <w:bottom w:space="0" w:sz="0" w:val="nil"/>
+                <w:right w:space="0" w:sz="0" w:val="nil"/>
+                <w:between w:space="0" w:sz="0" w:val="nil"/>
+              </w:pBdr>
+              <w:shd w:fill="auto" w:val="clear"/>
+              <w:spacing w:after="0" w:before="0" w:line="240" w:lineRule="auto"/>
+              <w:ind w:left="720" w:right="0" w:firstLine="0"/>
+              <w:jc w:val="left"/>
+              <w:rPr>
+                <w:rFonts w:ascii="Times New Roman" w:cs="Times New Roman" w:eastAsia="Times New Roman" w:hAnsi="Times New Roman"/>
+                <w:sz w:val="24"/>
+                <w:szCs w:val="24"/>
+              </w:rPr>
+            </w:pPr>
+            <w:r>
+              <w:rPr>
+                <w:rFonts w:ascii="Times New Roman" w:cs="Times New Roman" w:eastAsia="Times New Roman" w:hAnsi="Times New Roman"/>
+                <w:color w:val="202124"/>
                 <w:highlight w:val="white"/>
                 <w:rtl w:val="0"/>
               </w:rPr>
-              <w:t xml:space="preserve">Tuyo Acero, Gustavo Alonso </w:t>
+              <w:t xml:space="preserve">Miembros del Equipo de Proyecto</w:t>
             </w:r>
             <w:r>
               <w:rPr>
@@ -2300,76 +2612,8 @@
                 <w:rFonts w:ascii="Times New Roman" w:cs="Times New Roman" w:eastAsia="Times New Roman" w:hAnsi="Times New Roman"/>
                 <w:rtl w:val="0"/>
               </w:rPr>
-              <w:t xml:space="preserve">Se encarga de supervisar que el sistema cumpla con las normas de seguridad y calidad .</w:t>
-            </w:r>
-          </w:p>
-        </w:tc>
-      </w:tr>
-      <w:tr>
-        <w:trPr>
-          <w:cantSplit w:val="0"/>
-          <w:tblHeader w:val="0"/>
-        </w:trPr>
-        <w:tc>
-          <w:tcPr>
-            <w:shd w:fill="auto" w:val="clear"/>
-            <w:tcMar>
-              <w:top w:w="100.0" w:type="dxa"/>
-              <w:left w:w="100.0" w:type="dxa"/>
-              <w:bottom w:w="100.0" w:type="dxa"/>
-              <w:right w:w="100.0" w:type="dxa"/>
-            </w:tcMar>
-            <w:vAlign w:val="top"/>
-          </w:tcPr>
-          <w:p>
-            <w:pPr>
-              <w:keepNext w:val="0"/>
-              <w:keepLines w:val="0"/>
-              <w:pageBreakBefore w:val="0"/>
-              <w:widowControl w:val="0"/>
-              <w:pBdr>
-                <w:top w:space="0" w:sz="0" w:val="nil"/>
-                <w:left w:space="0" w:sz="0" w:val="nil"/>
-                <w:bottom w:space="0" w:sz="0" w:val="nil"/>
-                <w:right w:space="0" w:sz="0" w:val="nil"/>
-                <w:between w:space="0" w:sz="0" w:val="nil"/>
-              </w:pBdr>
-              <w:shd w:fill="auto" w:val="clear"/>
-              <w:spacing w:after="0" w:before="0" w:line="240" w:lineRule="auto"/>
-              <w:ind w:left="720" w:right="0" w:firstLine="0"/>
-              <w:jc w:val="left"/>
-              <w:rPr>
-                <w:rFonts w:ascii="Times New Roman" w:cs="Times New Roman" w:eastAsia="Times New Roman" w:hAnsi="Times New Roman"/>
-              </w:rPr>
-            </w:pPr>
-            <w:r>
-              <w:rPr>
-                <w:rFonts w:ascii="Times New Roman" w:cs="Times New Roman" w:eastAsia="Times New Roman" w:hAnsi="Times New Roman"/>
-                <w:rtl w:val="0"/>
-              </w:rPr>
-              <w:t xml:space="preserve">Gestor de la configuración</w:t>
-            </w:r>
-          </w:p>
-        </w:tc>
-        <w:tc>
-          <w:tcPr>
-            <w:shd w:fill="auto" w:val="clear"/>
-            <w:tcMar>
-              <w:top w:w="100.0" w:type="dxa"/>
-              <w:left w:w="100.0" w:type="dxa"/>
-              <w:bottom w:w="100.0" w:type="dxa"/>
-              <w:right w:w="100.0" w:type="dxa"/>
-            </w:tcMar>
-            <w:vAlign w:val="top"/>
-          </w:tcPr>
-          <w:p>
-            <w:pPr>
-              <w:widowControl w:val="0"/>
-              <w:spacing w:line="240" w:lineRule="auto"/>
-              <w:rPr>
-                <w:rFonts w:ascii="Times New Roman" w:cs="Times New Roman" w:eastAsia="Times New Roman" w:hAnsi="Times New Roman"/>
-              </w:rPr>
-            </w:pPr>
+              <w:t xml:space="preserve">Aldair ; </w:t>
+            </w:r>
             <w:r>
               <w:rPr>
                 <w:rFonts w:ascii="Roboto" w:cs="Roboto" w:eastAsia="Roboto" w:hAnsi="Roboto"/>
@@ -2378,160 +2622,7 @@
                 <w:highlight w:val="white"/>
                 <w:rtl w:val="0"/>
               </w:rPr>
-              <w:t xml:space="preserve">Aznaran Cabrera, Gerson Eduardo </w:t>
-            </w:r>
-            <w:r>
-              <w:rPr>
-                <w:rtl w:val="0"/>
-              </w:rPr>
-            </w:r>
-          </w:p>
-        </w:tc>
-        <w:tc>
-          <w:tcPr>
-            <w:shd w:fill="auto" w:val="clear"/>
-            <w:tcMar>
-              <w:top w:w="100.0" w:type="dxa"/>
-              <w:left w:w="100.0" w:type="dxa"/>
-              <w:bottom w:w="100.0" w:type="dxa"/>
-              <w:right w:w="100.0" w:type="dxa"/>
-            </w:tcMar>
-            <w:vAlign w:val="top"/>
-          </w:tcPr>
-          <w:p>
-            <w:pPr>
-              <w:keepNext w:val="0"/>
-              <w:keepLines w:val="0"/>
-              <w:pageBreakBefore w:val="0"/>
-              <w:widowControl w:val="0"/>
-              <w:pBdr>
-                <w:top w:space="0" w:sz="0" w:val="nil"/>
-                <w:left w:space="0" w:sz="0" w:val="nil"/>
-                <w:bottom w:space="0" w:sz="0" w:val="nil"/>
-                <w:right w:space="0" w:sz="0" w:val="nil"/>
-                <w:between w:space="0" w:sz="0" w:val="nil"/>
-              </w:pBdr>
-              <w:shd w:fill="auto" w:val="clear"/>
-              <w:spacing w:after="0" w:before="0" w:line="240" w:lineRule="auto"/>
-              <w:ind w:left="0" w:right="0" w:firstLine="0"/>
-              <w:jc w:val="left"/>
-              <w:rPr>
-                <w:rFonts w:ascii="Times New Roman" w:cs="Times New Roman" w:eastAsia="Times New Roman" w:hAnsi="Times New Roman"/>
-              </w:rPr>
-            </w:pPr>
-            <w:r>
-              <w:rPr>
-                <w:rFonts w:ascii="Times New Roman" w:cs="Times New Roman" w:eastAsia="Times New Roman" w:hAnsi="Times New Roman"/>
-                <w:rtl w:val="0"/>
-              </w:rPr>
-              <w:t xml:space="preserve">Realiza el seguimiento de los cambios del proyecto y audita los elementos de los elementos de la configuración.</w:t>
-            </w:r>
-          </w:p>
-        </w:tc>
-      </w:tr>
-      <w:tr>
-        <w:trPr>
-          <w:cantSplit w:val="0"/>
-          <w:tblHeader w:val="0"/>
-        </w:trPr>
-        <w:tc>
-          <w:tcPr>
-            <w:shd w:fill="auto" w:val="clear"/>
-            <w:tcMar>
-              <w:top w:w="100.0" w:type="dxa"/>
-              <w:left w:w="100.0" w:type="dxa"/>
-              <w:bottom w:w="100.0" w:type="dxa"/>
-              <w:right w:w="100.0" w:type="dxa"/>
-            </w:tcMar>
-            <w:vAlign w:val="top"/>
-          </w:tcPr>
-          <w:p>
-            <w:pPr>
-              <w:keepNext w:val="0"/>
-              <w:keepLines w:val="0"/>
-              <w:pageBreakBefore w:val="0"/>
-              <w:widowControl w:val="0"/>
-              <w:pBdr>
-                <w:top w:space="0" w:sz="0" w:val="nil"/>
-                <w:left w:space="0" w:sz="0" w:val="nil"/>
-                <w:bottom w:space="0" w:sz="0" w:val="nil"/>
-                <w:right w:space="0" w:sz="0" w:val="nil"/>
-                <w:between w:space="0" w:sz="0" w:val="nil"/>
-              </w:pBdr>
-              <w:shd w:fill="auto" w:val="clear"/>
-              <w:spacing w:after="0" w:before="0" w:line="240" w:lineRule="auto"/>
-              <w:ind w:left="720" w:right="0" w:firstLine="0"/>
-              <w:jc w:val="left"/>
-              <w:rPr>
-                <w:rFonts w:ascii="Times New Roman" w:cs="Times New Roman" w:eastAsia="Times New Roman" w:hAnsi="Times New Roman"/>
-                <w:sz w:val="24"/>
-                <w:szCs w:val="24"/>
-              </w:rPr>
-            </w:pPr>
-            <w:r>
-              <w:rPr>
-                <w:rFonts w:ascii="Times New Roman" w:cs="Times New Roman" w:eastAsia="Times New Roman" w:hAnsi="Times New Roman"/>
-                <w:color w:val="202124"/>
-                <w:highlight w:val="white"/>
-                <w:rtl w:val="0"/>
-              </w:rPr>
-              <w:t xml:space="preserve">Miembros del Equipo de Proyecto</w:t>
-            </w:r>
-            <w:r>
-              <w:rPr>
-                <w:rtl w:val="0"/>
-              </w:rPr>
-            </w:r>
-          </w:p>
-        </w:tc>
-        <w:tc>
-          <w:tcPr>
-            <w:shd w:fill="auto" w:val="clear"/>
-            <w:tcMar>
-              <w:top w:w="100.0" w:type="dxa"/>
-              <w:left w:w="100.0" w:type="dxa"/>
-              <w:bottom w:w="100.0" w:type="dxa"/>
-              <w:right w:w="100.0" w:type="dxa"/>
-            </w:tcMar>
-            <w:vAlign w:val="top"/>
-          </w:tcPr>
-          <w:p>
-            <w:pPr>
-              <w:keepNext w:val="0"/>
-              <w:keepLines w:val="0"/>
-              <w:pageBreakBefore w:val="0"/>
-              <w:widowControl w:val="0"/>
-              <w:pBdr>
-                <w:top w:space="0" w:sz="0" w:val="nil"/>
-                <w:left w:space="0" w:sz="0" w:val="nil"/>
-                <w:bottom w:space="0" w:sz="0" w:val="nil"/>
-                <w:right w:space="0" w:sz="0" w:val="nil"/>
-                <w:between w:space="0" w:sz="0" w:val="nil"/>
-              </w:pBdr>
-              <w:shd w:fill="auto" w:val="clear"/>
-              <w:spacing w:after="0" w:before="0" w:line="240" w:lineRule="auto"/>
-              <w:ind w:left="0" w:right="0" w:firstLine="0"/>
-              <w:jc w:val="left"/>
-              <w:rPr>
-                <w:rFonts w:ascii="Times New Roman" w:cs="Times New Roman" w:eastAsia="Times New Roman" w:hAnsi="Times New Roman"/>
-              </w:rPr>
-            </w:pPr>
-            <w:r>
-              <w:rPr>
-                <w:rFonts w:ascii="Times New Roman" w:cs="Times New Roman" w:eastAsia="Times New Roman" w:hAnsi="Times New Roman"/>
-                <w:rtl w:val="0"/>
-              </w:rPr>
-              <w:t xml:space="preserve">Tejeda Echegaray, Yosmar Aldair ; </w:t>
-            </w:r>
-            <w:r>
-              <w:rPr>
-                <w:rFonts w:ascii="Roboto" w:cs="Roboto" w:eastAsia="Roboto" w:hAnsi="Roboto"/>
-                <w:sz w:val="20"/>
-                <w:szCs w:val="20"/>
-                <w:highlight w:val="white"/>
-                <w:rtl w:val="0"/>
-              </w:rPr>
-              <w:t xml:space="preserve">Alvarez Huarsaya, Richard Saul ; Paz Anchayhua , Gerardo Ruben ; Figueroa, Jhoan Joseph ; Chavez, Campos Jean Pier</w:t>
+              <w:t xml:space="preserve">Alvarez Huarsaya, Richard Saul ; Paz Anchayhua , Gerardo Ruben ; Figueroa, Jhoan Joseph ; Chavez, </w:t>
             </w:r>
             <w:r>
               <w:rPr>
@@ -2833,7 +2924,7 @@
         <w:tblStyle w:val="Table3"/>
         <w:tblW w:w="9060.0" w:type="dxa"/>
         <w:jc w:val="left"/>
-        <w:tblInd w:w="720.0" w:type="dxa"/>
+        <w:tblInd w:w="612.0" w:type="dxa"/>
         <w:tblBorders>
           <w:top w:color="000000" w:space="0" w:sz="4" w:val="single"/>
           <w:left w:color="000000" w:space="0" w:sz="4" w:val="single"/>
@@ -4614,7 +4705,7 @@
           <wp:inline distB="114300" distT="114300" distL="114300" distR="114300">
             <wp:extent cx="5731200" cy="3238500"/>
             <wp:effectExtent b="0" l="0" r="0" t="0"/>
-            <wp:docPr descr="Points scored" id="4" name="image1.png">
+            <wp:docPr descr="Points scored" id="3" name="image1.png">
               <a:extLst>
                 <a:ext uri="http://customooxmlschemas.google.com/">
                   <go:docsCustomData xmlns:go="http://customooxmlschemas.google.com/" roundtripId="0"/>
@@ -4629,7 +4720,7 @@
                     <pic:cNvPicPr preferRelativeResize="0"/>
                   </pic:nvPicPr>
                   <pic:blipFill>
-                    <a:blip r:embed="rId7"/>
+                    <a:blip r:embed="rId8"/>
                     <a:srcRect b="0" l="0" r="0" t="0"/>
                     <a:stretch>
                       <a:fillRect/>
@@ -4863,16 +4954,16 @@
           <wp:inline distB="114300" distT="114300" distL="114300" distR="114300">
             <wp:extent cx="5731200" cy="3949700"/>
             <wp:effectExtent b="0" l="0" r="0" t="0"/>
-            <wp:docPr id="3" name="image2.png"/>
+            <wp:docPr id="2" name="image3.png"/>
             <a:graphic>
               <a:graphicData uri="http://schemas.openxmlformats.org/drawingml/2006/picture">
                 <pic:pic>
                   <pic:nvPicPr>
-                    <pic:cNvPr id="0" name="image2.png"/>
+                    <pic:cNvPr id="0" name="image3.png"/>
                     <pic:cNvPicPr preferRelativeResize="0"/>
                   </pic:nvPicPr>
                   <pic:blipFill>
-                    <a:blip r:embed="rId8"/>
+                    <a:blip r:embed="rId9"/>
                     <a:srcRect b="0" l="0" r="0" t="0"/>
                     <a:stretch>
                       <a:fillRect/>
@@ -5009,16 +5100,16 @@
             <wp:extent cx="5479050" cy="3786188"/>
             <wp:effectExtent b="0" l="0" r="0" t="0"/>
             <wp:wrapSquare wrapText="bothSides" distB="114300" distT="114300" distL="114300" distR="114300"/>
-            <wp:docPr id="2" name="image3.png"/>
+            <wp:docPr id="5" name="image2.png"/>
             <a:graphic>
               <a:graphicData uri="http://schemas.openxmlformats.org/drawingml/2006/picture">
                 <pic:pic>
                   <pic:nvPicPr>
-                    <pic:cNvPr id="0" name="image3.png"/>
+                    <pic:cNvPr id="0" name="image2.png"/>
                     <pic:cNvPicPr preferRelativeResize="0"/>
                   </pic:nvPicPr>
                   <pic:blipFill>
-                    <a:blip r:embed="rId9"/>
+                    <a:blip r:embed="rId10"/>
                     <a:srcRect b="0" l="0" r="0" t="0"/>
                     <a:stretch>
                       <a:fillRect/>
@@ -5831,16 +5922,16 @@
             <wp:extent cx="5731200" cy="4406900"/>
             <wp:effectExtent b="0" l="0" r="0" t="0"/>
             <wp:wrapSquare wrapText="bothSides" distB="114300" distT="114300" distL="114300" distR="114300"/>
-            <wp:docPr id="1" name="image4.png"/>
+            <wp:docPr id="4" name="image5.png"/>
             <a:graphic>
               <a:graphicData uri="http://schemas.openxmlformats.org/drawingml/2006/picture">
                 <pic:pic>
                   <pic:nvPicPr>
-                    <pic:cNvPr id="0" name="image4.png"/>
+                    <pic:cNvPr id="0" name="image5.png"/>
                     <pic:cNvPicPr preferRelativeResize="0"/>
                   </pic:nvPicPr>
                   <pic:blipFill>
-                    <a:blip r:embed="rId10"/>
+                    <a:blip r:embed="rId11"/>
                     <a:srcRect b="0" l="0" r="0" t="0"/>
                     <a:stretch>
                       <a:fillRect/>
@@ -5972,7 +6063,7 @@
         <w:tblStyle w:val="Table4"/>
         <w:tblW w:w="7589.0" w:type="dxa"/>
         <w:jc w:val="left"/>
-        <w:tblInd w:w="1540.0" w:type="dxa"/>
+        <w:tblInd w:w="1440.0" w:type="dxa"/>
         <w:tblBorders>
           <w:top w:color="000000" w:space="0" w:sz="8" w:val="single"/>
           <w:left w:color="000000" w:space="0" w:sz="8" w:val="single"/>
@@ -10418,7 +10509,7 @@
           <w:rFonts w:ascii="Times New Roman" w:cs="Times New Roman" w:eastAsia="Times New Roman" w:hAnsi="Times New Roman"/>
           <w:rtl w:val="0"/>
         </w:rPr>
-        <w:t xml:space="preserve">Caso 2: Para las a</w:t>
+        <w:t xml:space="preserve">Caso 3: Para las a</w:t>
       </w:r>
       <w:r>
         <w:rPr>
@@ -11427,7 +11518,7 @@
                 <w:vertAlign w:val="baseline"/>
                 <w:rtl w:val="0"/>
               </w:rPr>
-              <w:t xml:space="preserve">-DA</w:t>
+              <w:t xml:space="preserve">-DAS</w:t>
             </w:r>
           </w:p>
         </w:tc>
@@ -14060,7 +14151,7 @@
                 <w:rFonts w:ascii="Times New Roman" w:cs="Times New Roman" w:eastAsia="Times New Roman" w:hAnsi="Times New Roman"/>
                 <w:rtl w:val="0"/>
               </w:rPr>
-              <w:t xml:space="preserve">SPVL-DA</w:t>
+              <w:t xml:space="preserve">SPVL-DAS</w:t>
             </w:r>
             <w:r>
               <w:rPr>
@@ -16147,7 +16238,7 @@
                 <w:rFonts w:ascii="Times New Roman" w:cs="Times New Roman" w:eastAsia="Times New Roman" w:hAnsi="Times New Roman"/>
                 <w:rtl w:val="0"/>
               </w:rPr>
-              <w:t xml:space="preserve">SPVL-ACP</w:t>
+              <w:t xml:space="preserve">ACP-SPVL</w:t>
             </w:r>
             <w:r>
               <w:rPr>
@@ -16379,7 +16470,3247 @@
           <w:rFonts w:ascii="Times New Roman" w:cs="Times New Roman" w:eastAsia="Times New Roman" w:hAnsi="Times New Roman"/>
           <w:rtl w:val="0"/>
         </w:rPr>
-        <w:t xml:space="preserve">              3.2.1 Formatos de solicitudes de Cambio (1c/u)</w:t>
+        <w:t xml:space="preserve">              3.2.1 Formatos de solicitudes de Cambio </w:t>
+      </w:r>
+    </w:p>
+    <w:tbl>
+      <w:tblPr>
+        <w:tblStyle w:val="Table7"/>
+        <w:tblW w:w="9000.0" w:type="dxa"/>
+        <w:jc w:val="left"/>
+        <w:tblBorders>
+          <w:top w:color="000000" w:space="0" w:sz="8" w:val="single"/>
+          <w:left w:color="000000" w:space="0" w:sz="8" w:val="single"/>
+          <w:bottom w:color="000000" w:space="0" w:sz="8" w:val="single"/>
+          <w:right w:color="000000" w:space="0" w:sz="8" w:val="single"/>
+          <w:insideH w:color="000000" w:space="0" w:sz="8" w:val="single"/>
+          <w:insideV w:color="000000" w:space="0" w:sz="8" w:val="single"/>
+        </w:tblBorders>
+        <w:tblLayout w:type="fixed"/>
+        <w:tblLook w:val="0600"/>
+      </w:tblPr>
+      <w:tblGrid>
+        <w:gridCol w:w="3120"/>
+        <w:gridCol w:w="5880"/>
+        <w:tblGridChange w:id="0">
+          <w:tblGrid>
+            <w:gridCol w:w="3120"/>
+            <w:gridCol w:w="5880"/>
+          </w:tblGrid>
+        </w:tblGridChange>
+      </w:tblGrid>
+      <w:tr>
+        <w:trPr>
+          <w:cantSplit w:val="0"/>
+          <w:trHeight w:val="407.87109375" w:hRule="atLeast"/>
+          <w:tblHeader w:val="0"/>
+        </w:trPr>
+        <w:tc>
+          <w:tcPr>
+            <w:tcBorders>
+              <w:top w:color="000000" w:space="0" w:sz="8" w:val="single"/>
+              <w:left w:color="000000" w:space="0" w:sz="8" w:val="single"/>
+              <w:bottom w:color="000000" w:space="0" w:sz="8" w:val="single"/>
+              <w:right w:color="000000" w:space="0" w:sz="8" w:val="single"/>
+            </w:tcBorders>
+            <w:tcMar>
+              <w:top w:w="100.0" w:type="dxa"/>
+              <w:left w:w="100.0" w:type="dxa"/>
+              <w:bottom w:w="100.0" w:type="dxa"/>
+              <w:right w:w="100.0" w:type="dxa"/>
+            </w:tcMar>
+          </w:tcPr>
+          <w:p>
+            <w:pPr>
+              <w:spacing w:line="240" w:lineRule="auto"/>
+              <w:jc w:val="center"/>
+              <w:rPr>
+                <w:rFonts w:ascii="Times New Roman" w:cs="Times New Roman" w:eastAsia="Times New Roman" w:hAnsi="Times New Roman"/>
+                <w:b w:val="1"/>
+                <w:sz w:val="24"/>
+                <w:szCs w:val="24"/>
+              </w:rPr>
+            </w:pPr>
+            <w:r>
+              <w:rPr>
+                <w:rFonts w:ascii="Calibri" w:cs="Calibri" w:eastAsia="Calibri" w:hAnsi="Calibri"/>
+                <w:b w:val="1"/>
+                <w:rtl w:val="0"/>
+              </w:rPr>
+              <w:t xml:space="preserve">Campo </w:t>
+            </w:r>
+            <w:r>
+              <w:rPr>
+                <w:rtl w:val="0"/>
+              </w:rPr>
+            </w:r>
+          </w:p>
+        </w:tc>
+        <w:tc>
+          <w:tcPr>
+            <w:tcBorders>
+              <w:top w:color="000000" w:space="0" w:sz="8" w:val="single"/>
+              <w:left w:color="000000" w:space="0" w:sz="8" w:val="single"/>
+              <w:bottom w:color="000000" w:space="0" w:sz="8" w:val="single"/>
+              <w:right w:color="000000" w:space="0" w:sz="8" w:val="single"/>
+            </w:tcBorders>
+            <w:tcMar>
+              <w:top w:w="100.0" w:type="dxa"/>
+              <w:left w:w="100.0" w:type="dxa"/>
+              <w:bottom w:w="100.0" w:type="dxa"/>
+              <w:right w:w="100.0" w:type="dxa"/>
+            </w:tcMar>
+          </w:tcPr>
+          <w:p>
+            <w:pPr>
+              <w:spacing w:line="240" w:lineRule="auto"/>
+              <w:jc w:val="center"/>
+              <w:rPr>
+                <w:rFonts w:ascii="Times New Roman" w:cs="Times New Roman" w:eastAsia="Times New Roman" w:hAnsi="Times New Roman"/>
+                <w:b w:val="1"/>
+                <w:sz w:val="24"/>
+                <w:szCs w:val="24"/>
+              </w:rPr>
+            </w:pPr>
+            <w:r>
+              <w:rPr>
+                <w:rFonts w:ascii="Times New Roman" w:cs="Times New Roman" w:eastAsia="Times New Roman" w:hAnsi="Times New Roman"/>
+                <w:b w:val="1"/>
+                <w:sz w:val="24"/>
+                <w:szCs w:val="24"/>
+                <w:rtl w:val="0"/>
+              </w:rPr>
+              <w:t xml:space="preserve">Descripción</w:t>
+            </w:r>
+          </w:p>
+        </w:tc>
+      </w:tr>
+      <w:tr>
+        <w:trPr>
+          <w:cantSplit w:val="0"/>
+          <w:tblHeader w:val="0"/>
+        </w:trPr>
+        <w:tc>
+          <w:tcPr>
+            <w:tcBorders>
+              <w:top w:color="000000" w:space="0" w:sz="8" w:val="single"/>
+              <w:left w:color="000000" w:space="0" w:sz="8" w:val="single"/>
+              <w:bottom w:color="000000" w:space="0" w:sz="8" w:val="single"/>
+              <w:right w:color="000000" w:space="0" w:sz="8" w:val="single"/>
+            </w:tcBorders>
+            <w:tcMar>
+              <w:top w:w="100.0" w:type="dxa"/>
+              <w:left w:w="100.0" w:type="dxa"/>
+              <w:bottom w:w="100.0" w:type="dxa"/>
+              <w:right w:w="100.0" w:type="dxa"/>
+            </w:tcMar>
+          </w:tcPr>
+          <w:p>
+            <w:pPr>
+              <w:spacing w:line="240" w:lineRule="auto"/>
+              <w:rPr>
+                <w:rFonts w:ascii="Times New Roman" w:cs="Times New Roman" w:eastAsia="Times New Roman" w:hAnsi="Times New Roman"/>
+                <w:b w:val="1"/>
+                <w:sz w:val="24"/>
+                <w:szCs w:val="24"/>
+              </w:rPr>
+            </w:pPr>
+            <w:r>
+              <w:rPr>
+                <w:rFonts w:ascii="Calibri" w:cs="Calibri" w:eastAsia="Calibri" w:hAnsi="Calibri"/>
+                <w:b w:val="1"/>
+                <w:rtl w:val="0"/>
+              </w:rPr>
+              <w:t xml:space="preserve">Fecha de creación </w:t>
+            </w:r>
+            <w:r>
+              <w:rPr>
+                <w:rtl w:val="0"/>
+              </w:rPr>
+            </w:r>
+          </w:p>
+        </w:tc>
+        <w:tc>
+          <w:tcPr>
+            <w:tcBorders>
+              <w:top w:color="000000" w:space="0" w:sz="8" w:val="single"/>
+              <w:left w:color="000000" w:space="0" w:sz="8" w:val="single"/>
+              <w:bottom w:color="000000" w:space="0" w:sz="8" w:val="single"/>
+              <w:right w:color="000000" w:space="0" w:sz="8" w:val="single"/>
+            </w:tcBorders>
+            <w:tcMar>
+              <w:top w:w="100.0" w:type="dxa"/>
+              <w:left w:w="100.0" w:type="dxa"/>
+              <w:bottom w:w="100.0" w:type="dxa"/>
+              <w:right w:w="100.0" w:type="dxa"/>
+            </w:tcMar>
+          </w:tcPr>
+          <w:p>
+            <w:pPr>
+              <w:spacing w:line="240" w:lineRule="auto"/>
+              <w:rPr>
+                <w:rFonts w:ascii="Times New Roman" w:cs="Times New Roman" w:eastAsia="Times New Roman" w:hAnsi="Times New Roman"/>
+                <w:sz w:val="24"/>
+                <w:szCs w:val="24"/>
+              </w:rPr>
+            </w:pPr>
+            <w:r>
+              <w:rPr>
+                <w:rFonts w:ascii="Times New Roman" w:cs="Times New Roman" w:eastAsia="Times New Roman" w:hAnsi="Times New Roman"/>
+                <w:sz w:val="24"/>
+                <w:szCs w:val="24"/>
+                <w:rtl w:val="0"/>
+              </w:rPr>
+              <w:t xml:space="preserve">17/10/2022</w:t>
+            </w:r>
+          </w:p>
+        </w:tc>
+      </w:tr>
+      <w:tr>
+        <w:trPr>
+          <w:cantSplit w:val="0"/>
+          <w:tblHeader w:val="0"/>
+        </w:trPr>
+        <w:tc>
+          <w:tcPr>
+            <w:tcBorders>
+              <w:top w:color="000000" w:space="0" w:sz="8" w:val="single"/>
+              <w:left w:color="000000" w:space="0" w:sz="8" w:val="single"/>
+              <w:bottom w:color="000000" w:space="0" w:sz="8" w:val="single"/>
+              <w:right w:color="000000" w:space="0" w:sz="8" w:val="single"/>
+            </w:tcBorders>
+            <w:tcMar>
+              <w:top w:w="100.0" w:type="dxa"/>
+              <w:left w:w="100.0" w:type="dxa"/>
+              <w:bottom w:w="100.0" w:type="dxa"/>
+              <w:right w:w="100.0" w:type="dxa"/>
+            </w:tcMar>
+          </w:tcPr>
+          <w:p>
+            <w:pPr>
+              <w:spacing w:line="240" w:lineRule="auto"/>
+              <w:rPr>
+                <w:rFonts w:ascii="Times New Roman" w:cs="Times New Roman" w:eastAsia="Times New Roman" w:hAnsi="Times New Roman"/>
+                <w:b w:val="1"/>
+                <w:sz w:val="24"/>
+                <w:szCs w:val="24"/>
+              </w:rPr>
+            </w:pPr>
+            <w:r>
+              <w:rPr>
+                <w:rFonts w:ascii="Times New Roman" w:cs="Times New Roman" w:eastAsia="Times New Roman" w:hAnsi="Times New Roman"/>
+                <w:b w:val="1"/>
+                <w:sz w:val="24"/>
+                <w:szCs w:val="24"/>
+                <w:rtl w:val="0"/>
+              </w:rPr>
+              <w:t xml:space="preserve">Sistema</w:t>
+            </w:r>
+          </w:p>
+        </w:tc>
+        <w:tc>
+          <w:tcPr>
+            <w:tcBorders>
+              <w:top w:color="000000" w:space="0" w:sz="8" w:val="single"/>
+              <w:left w:color="000000" w:space="0" w:sz="8" w:val="single"/>
+              <w:bottom w:color="000000" w:space="0" w:sz="8" w:val="single"/>
+              <w:right w:color="000000" w:space="0" w:sz="8" w:val="single"/>
+            </w:tcBorders>
+            <w:tcMar>
+              <w:top w:w="100.0" w:type="dxa"/>
+              <w:left w:w="100.0" w:type="dxa"/>
+              <w:bottom w:w="100.0" w:type="dxa"/>
+              <w:right w:w="100.0" w:type="dxa"/>
+            </w:tcMar>
+          </w:tcPr>
+          <w:p>
+            <w:pPr>
+              <w:spacing w:line="240" w:lineRule="auto"/>
+              <w:rPr>
+                <w:rFonts w:ascii="Times New Roman" w:cs="Times New Roman" w:eastAsia="Times New Roman" w:hAnsi="Times New Roman"/>
+                <w:sz w:val="24"/>
+                <w:szCs w:val="24"/>
+              </w:rPr>
+            </w:pPr>
+            <w:r>
+              <w:rPr>
+                <w:rFonts w:ascii="Times New Roman" w:cs="Times New Roman" w:eastAsia="Times New Roman" w:hAnsi="Times New Roman"/>
+                <w:sz w:val="24"/>
+                <w:szCs w:val="24"/>
+                <w:rtl w:val="0"/>
+              </w:rPr>
+              <w:t xml:space="preserve">eLiquor - Aceptación del lector de código de barras en el sistema.</w:t>
+            </w:r>
+          </w:p>
+        </w:tc>
+      </w:tr>
+      <w:tr>
+        <w:trPr>
+          <w:cantSplit w:val="0"/>
+          <w:tblHeader w:val="0"/>
+        </w:trPr>
+        <w:tc>
+          <w:tcPr>
+            <w:tcBorders>
+              <w:top w:color="000000" w:space="0" w:sz="8" w:val="single"/>
+              <w:left w:color="000000" w:space="0" w:sz="8" w:val="single"/>
+              <w:bottom w:color="000000" w:space="0" w:sz="8" w:val="single"/>
+              <w:right w:color="000000" w:space="0" w:sz="8" w:val="single"/>
+            </w:tcBorders>
+            <w:tcMar>
+              <w:top w:w="100.0" w:type="dxa"/>
+              <w:left w:w="100.0" w:type="dxa"/>
+              <w:bottom w:w="100.0" w:type="dxa"/>
+              <w:right w:w="100.0" w:type="dxa"/>
+            </w:tcMar>
+          </w:tcPr>
+          <w:p>
+            <w:pPr>
+              <w:spacing w:line="240" w:lineRule="auto"/>
+              <w:rPr>
+                <w:rFonts w:ascii="Times New Roman" w:cs="Times New Roman" w:eastAsia="Times New Roman" w:hAnsi="Times New Roman"/>
+                <w:b w:val="1"/>
+                <w:sz w:val="24"/>
+                <w:szCs w:val="24"/>
+              </w:rPr>
+            </w:pPr>
+            <w:r>
+              <w:rPr>
+                <w:rFonts w:ascii="Calibri" w:cs="Calibri" w:eastAsia="Calibri" w:hAnsi="Calibri"/>
+                <w:b w:val="1"/>
+                <w:rtl w:val="0"/>
+              </w:rPr>
+              <w:t xml:space="preserve">Fuente (Persona que ha identificado la necesidad del cambio-Stakeholder)</w:t>
+            </w:r>
+            <w:r>
+              <w:rPr>
+                <w:rtl w:val="0"/>
+              </w:rPr>
+            </w:r>
+          </w:p>
+        </w:tc>
+        <w:tc>
+          <w:tcPr>
+            <w:tcBorders>
+              <w:top w:color="000000" w:space="0" w:sz="8" w:val="single"/>
+              <w:left w:color="000000" w:space="0" w:sz="8" w:val="single"/>
+              <w:bottom w:color="000000" w:space="0" w:sz="8" w:val="single"/>
+              <w:right w:color="000000" w:space="0" w:sz="8" w:val="single"/>
+            </w:tcBorders>
+            <w:tcMar>
+              <w:top w:w="100.0" w:type="dxa"/>
+              <w:left w:w="100.0" w:type="dxa"/>
+              <w:bottom w:w="100.0" w:type="dxa"/>
+              <w:right w:w="100.0" w:type="dxa"/>
+            </w:tcMar>
+          </w:tcPr>
+          <w:p>
+            <w:pPr>
+              <w:spacing w:line="240" w:lineRule="auto"/>
+              <w:rPr>
+                <w:rFonts w:ascii="Times New Roman" w:cs="Times New Roman" w:eastAsia="Times New Roman" w:hAnsi="Times New Roman"/>
+                <w:sz w:val="24"/>
+                <w:szCs w:val="24"/>
+              </w:rPr>
+            </w:pPr>
+            <w:r>
+              <w:rPr>
+                <w:rFonts w:ascii="Times New Roman" w:cs="Times New Roman" w:eastAsia="Times New Roman" w:hAnsi="Times New Roman"/>
+                <w:sz w:val="24"/>
+                <w:szCs w:val="24"/>
+                <w:rtl w:val="0"/>
+              </w:rPr>
+              <w:t xml:space="preserve">Matilde Fraile (Encargada de Caja)    </w:t>
+            </w:r>
+          </w:p>
+        </w:tc>
+      </w:tr>
+      <w:tr>
+        <w:trPr>
+          <w:cantSplit w:val="0"/>
+          <w:tblHeader w:val="0"/>
+        </w:trPr>
+        <w:tc>
+          <w:tcPr>
+            <w:tcBorders>
+              <w:top w:color="000000" w:space="0" w:sz="8" w:val="single"/>
+              <w:left w:color="000000" w:space="0" w:sz="8" w:val="single"/>
+              <w:bottom w:color="000000" w:space="0" w:sz="8" w:val="single"/>
+              <w:right w:color="000000" w:space="0" w:sz="8" w:val="single"/>
+            </w:tcBorders>
+            <w:tcMar>
+              <w:top w:w="100.0" w:type="dxa"/>
+              <w:left w:w="100.0" w:type="dxa"/>
+              <w:bottom w:w="100.0" w:type="dxa"/>
+              <w:right w:w="100.0" w:type="dxa"/>
+            </w:tcMar>
+          </w:tcPr>
+          <w:p>
+            <w:pPr>
+              <w:spacing w:line="240" w:lineRule="auto"/>
+              <w:rPr>
+                <w:rFonts w:ascii="Times New Roman" w:cs="Times New Roman" w:eastAsia="Times New Roman" w:hAnsi="Times New Roman"/>
+                <w:b w:val="1"/>
+                <w:sz w:val="24"/>
+                <w:szCs w:val="24"/>
+              </w:rPr>
+            </w:pPr>
+            <w:r>
+              <w:rPr>
+                <w:rFonts w:ascii="Calibri" w:cs="Calibri" w:eastAsia="Calibri" w:hAnsi="Calibri"/>
+                <w:b w:val="1"/>
+                <w:rtl w:val="0"/>
+              </w:rPr>
+              <w:t xml:space="preserve">Autor (Autoriza el cambio)</w:t>
+            </w:r>
+            <w:r>
+              <w:rPr>
+                <w:rtl w:val="0"/>
+              </w:rPr>
+            </w:r>
+          </w:p>
+        </w:tc>
+        <w:tc>
+          <w:tcPr>
+            <w:tcBorders>
+              <w:top w:color="000000" w:space="0" w:sz="8" w:val="single"/>
+              <w:left w:color="000000" w:space="0" w:sz="8" w:val="single"/>
+              <w:bottom w:color="000000" w:space="0" w:sz="8" w:val="single"/>
+              <w:right w:color="000000" w:space="0" w:sz="8" w:val="single"/>
+            </w:tcBorders>
+            <w:tcMar>
+              <w:top w:w="100.0" w:type="dxa"/>
+              <w:left w:w="100.0" w:type="dxa"/>
+              <w:bottom w:w="100.0" w:type="dxa"/>
+              <w:right w:w="100.0" w:type="dxa"/>
+            </w:tcMar>
+          </w:tcPr>
+          <w:p>
+            <w:pPr>
+              <w:spacing w:line="240" w:lineRule="auto"/>
+              <w:rPr>
+                <w:rFonts w:ascii="Times New Roman" w:cs="Times New Roman" w:eastAsia="Times New Roman" w:hAnsi="Times New Roman"/>
+                <w:sz w:val="24"/>
+                <w:szCs w:val="24"/>
+              </w:rPr>
+            </w:pPr>
+            <w:r>
+              <w:rPr>
+                <w:rFonts w:ascii="Times New Roman" w:cs="Times New Roman" w:eastAsia="Times New Roman" w:hAnsi="Times New Roman"/>
+                <w:sz w:val="24"/>
+                <w:szCs w:val="24"/>
+                <w:rtl w:val="0"/>
+              </w:rPr>
+              <w:t xml:space="preserve">Benito Gomez (Gerente de la Licorería)</w:t>
+            </w:r>
+          </w:p>
+        </w:tc>
+      </w:tr>
+      <w:tr>
+        <w:trPr>
+          <w:cantSplit w:val="0"/>
+          <w:tblHeader w:val="0"/>
+        </w:trPr>
+        <w:tc>
+          <w:tcPr>
+            <w:tcBorders>
+              <w:top w:color="000000" w:space="0" w:sz="8" w:val="single"/>
+              <w:left w:color="000000" w:space="0" w:sz="8" w:val="single"/>
+              <w:bottom w:color="000000" w:space="0" w:sz="8" w:val="single"/>
+              <w:right w:color="000000" w:space="0" w:sz="8" w:val="single"/>
+            </w:tcBorders>
+            <w:tcMar>
+              <w:top w:w="100.0" w:type="dxa"/>
+              <w:left w:w="100.0" w:type="dxa"/>
+              <w:bottom w:w="100.0" w:type="dxa"/>
+              <w:right w:w="100.0" w:type="dxa"/>
+            </w:tcMar>
+          </w:tcPr>
+          <w:p>
+            <w:pPr>
+              <w:spacing w:line="240" w:lineRule="auto"/>
+              <w:rPr>
+                <w:rFonts w:ascii="Times New Roman" w:cs="Times New Roman" w:eastAsia="Times New Roman" w:hAnsi="Times New Roman"/>
+                <w:b w:val="1"/>
+                <w:sz w:val="24"/>
+                <w:szCs w:val="24"/>
+              </w:rPr>
+            </w:pPr>
+            <w:r>
+              <w:rPr>
+                <w:rFonts w:ascii="Calibri" w:cs="Calibri" w:eastAsia="Calibri" w:hAnsi="Calibri"/>
+                <w:b w:val="1"/>
+                <w:rtl w:val="0"/>
+              </w:rPr>
+              <w:t xml:space="preserve">Descripción:</w:t>
+            </w:r>
+            <w:r>
+              <w:rPr>
+                <w:rtl w:val="0"/>
+              </w:rPr>
+            </w:r>
+          </w:p>
+        </w:tc>
+        <w:tc>
+          <w:tcPr>
+            <w:tcBorders>
+              <w:top w:color="000000" w:space="0" w:sz="8" w:val="single"/>
+              <w:left w:color="000000" w:space="0" w:sz="8" w:val="single"/>
+              <w:bottom w:color="000000" w:space="0" w:sz="8" w:val="single"/>
+              <w:right w:color="000000" w:space="0" w:sz="8" w:val="single"/>
+            </w:tcBorders>
+            <w:tcMar>
+              <w:top w:w="100.0" w:type="dxa"/>
+              <w:left w:w="100.0" w:type="dxa"/>
+              <w:bottom w:w="100.0" w:type="dxa"/>
+              <w:right w:w="100.0" w:type="dxa"/>
+            </w:tcMar>
+          </w:tcPr>
+          <w:p>
+            <w:pPr>
+              <w:spacing w:line="240" w:lineRule="auto"/>
+              <w:rPr>
+                <w:rFonts w:ascii="Times New Roman" w:cs="Times New Roman" w:eastAsia="Times New Roman" w:hAnsi="Times New Roman"/>
+                <w:sz w:val="24"/>
+                <w:szCs w:val="24"/>
+              </w:rPr>
+            </w:pPr>
+            <w:r>
+              <w:rPr>
+                <w:rFonts w:ascii="Times New Roman" w:cs="Times New Roman" w:eastAsia="Times New Roman" w:hAnsi="Times New Roman"/>
+                <w:sz w:val="24"/>
+                <w:szCs w:val="24"/>
+                <w:rtl w:val="0"/>
+              </w:rPr>
+              <w:t xml:space="preserve">En el “módulo de caja” se necesita contar con un lector de código de barras que permita seleccionar los productos que el cliente quiera comprar y estos se añadan a la lista de venta del sistema.</w:t>
+            </w:r>
+          </w:p>
+        </w:tc>
+      </w:tr>
+      <w:tr>
+        <w:trPr>
+          <w:cantSplit w:val="0"/>
+          <w:tblHeader w:val="0"/>
+        </w:trPr>
+        <w:tc>
+          <w:tcPr>
+            <w:tcBorders>
+              <w:top w:color="000000" w:space="0" w:sz="8" w:val="single"/>
+              <w:left w:color="000000" w:space="0" w:sz="8" w:val="single"/>
+              <w:bottom w:color="000000" w:space="0" w:sz="8" w:val="single"/>
+              <w:right w:color="000000" w:space="0" w:sz="8" w:val="single"/>
+            </w:tcBorders>
+            <w:tcMar>
+              <w:top w:w="100.0" w:type="dxa"/>
+              <w:left w:w="100.0" w:type="dxa"/>
+              <w:bottom w:w="100.0" w:type="dxa"/>
+              <w:right w:w="100.0" w:type="dxa"/>
+            </w:tcMar>
+          </w:tcPr>
+          <w:p>
+            <w:pPr>
+              <w:spacing w:line="240" w:lineRule="auto"/>
+              <w:rPr>
+                <w:rFonts w:ascii="Times New Roman" w:cs="Times New Roman" w:eastAsia="Times New Roman" w:hAnsi="Times New Roman"/>
+                <w:b w:val="1"/>
+                <w:sz w:val="24"/>
+                <w:szCs w:val="24"/>
+              </w:rPr>
+            </w:pPr>
+            <w:r>
+              <w:rPr>
+                <w:rFonts w:ascii="Calibri" w:cs="Calibri" w:eastAsia="Calibri" w:hAnsi="Calibri"/>
+                <w:b w:val="1"/>
+                <w:rtl w:val="0"/>
+              </w:rPr>
+              <w:t xml:space="preserve">Justificación:</w:t>
+            </w:r>
+            <w:r>
+              <w:rPr>
+                <w:rtl w:val="0"/>
+              </w:rPr>
+            </w:r>
+          </w:p>
+        </w:tc>
+        <w:tc>
+          <w:tcPr>
+            <w:tcBorders>
+              <w:top w:color="000000" w:space="0" w:sz="8" w:val="single"/>
+              <w:left w:color="000000" w:space="0" w:sz="8" w:val="single"/>
+              <w:bottom w:color="000000" w:space="0" w:sz="8" w:val="single"/>
+              <w:right w:color="000000" w:space="0" w:sz="8" w:val="single"/>
+            </w:tcBorders>
+            <w:tcMar>
+              <w:top w:w="100.0" w:type="dxa"/>
+              <w:left w:w="100.0" w:type="dxa"/>
+              <w:bottom w:w="100.0" w:type="dxa"/>
+              <w:right w:w="100.0" w:type="dxa"/>
+            </w:tcMar>
+          </w:tcPr>
+          <w:p>
+            <w:pPr>
+              <w:spacing w:line="240" w:lineRule="auto"/>
+              <w:rPr>
+                <w:rFonts w:ascii="Times New Roman" w:cs="Times New Roman" w:eastAsia="Times New Roman" w:hAnsi="Times New Roman"/>
+                <w:sz w:val="24"/>
+                <w:szCs w:val="24"/>
+              </w:rPr>
+            </w:pPr>
+            <w:r>
+              <w:rPr>
+                <w:rFonts w:ascii="Times New Roman" w:cs="Times New Roman" w:eastAsia="Times New Roman" w:hAnsi="Times New Roman"/>
+                <w:sz w:val="24"/>
+                <w:szCs w:val="24"/>
+                <w:rtl w:val="0"/>
+              </w:rPr>
+              <w:t xml:space="preserve">Los usuarios quieren la facilidad de cargar los productos de manera rápida en vez de buscarlos por medio del catálogo del sistema, pero no se va a borrar este. Por lo cual va a ser de ayuda a la hora de recibir objetos en el punto de venta.</w:t>
+            </w:r>
+          </w:p>
+        </w:tc>
+      </w:tr>
+    </w:tbl>
+    <w:p>
+      <w:pPr>
+        <w:spacing w:line="240" w:lineRule="auto"/>
+        <w:jc w:val="center"/>
+        <w:rPr>
+          <w:rFonts w:ascii="Calibri" w:cs="Calibri" w:eastAsia="Calibri" w:hAnsi="Calibri"/>
+          <w:b w:val="1"/>
+          <w:sz w:val="32"/>
+          <w:szCs w:val="32"/>
+        </w:rPr>
+      </w:pPr>
+      <w:r>
+        <w:rPr>
+          <w:rtl w:val="0"/>
+        </w:rPr>
+      </w:r>
+    </w:p>
+    <w:p>
+      <w:pPr>
+        <w:spacing w:line="240" w:lineRule="auto"/>
+        <w:jc w:val="center"/>
+        <w:rPr>
+          <w:rFonts w:ascii="Calibri" w:cs="Calibri" w:eastAsia="Calibri" w:hAnsi="Calibri"/>
+          <w:b w:val="1"/>
+          <w:sz w:val="32"/>
+          <w:szCs w:val="32"/>
+        </w:rPr>
+      </w:pPr>
+      <w:r>
+        <w:rPr>
+          <w:rtl w:val="0"/>
+        </w:rPr>
+      </w:r>
+    </w:p>
+    <w:p>
+      <w:pPr>
+        <w:spacing w:line="240" w:lineRule="auto"/>
+        <w:jc w:val="center"/>
+        <w:rPr>
+          <w:rFonts w:ascii="Calibri" w:cs="Calibri" w:eastAsia="Calibri" w:hAnsi="Calibri"/>
+          <w:b w:val="1"/>
+          <w:sz w:val="32"/>
+          <w:szCs w:val="32"/>
+        </w:rPr>
+      </w:pPr>
+      <w:r>
+        <w:rPr>
+          <w:rtl w:val="0"/>
+        </w:rPr>
+      </w:r>
+    </w:p>
+    <w:p>
+      <w:pPr>
+        <w:spacing w:line="240" w:lineRule="auto"/>
+        <w:jc w:val="center"/>
+        <w:rPr>
+          <w:rFonts w:ascii="Calibri" w:cs="Calibri" w:eastAsia="Calibri" w:hAnsi="Calibri"/>
+          <w:b w:val="1"/>
+          <w:sz w:val="32"/>
+          <w:szCs w:val="32"/>
+        </w:rPr>
+      </w:pPr>
+      <w:r>
+        <w:rPr>
+          <w:rtl w:val="0"/>
+        </w:rPr>
+      </w:r>
+    </w:p>
+    <w:p>
+      <w:pPr>
+        <w:spacing w:line="240" w:lineRule="auto"/>
+        <w:jc w:val="center"/>
+        <w:rPr>
+          <w:rFonts w:ascii="Calibri" w:cs="Calibri" w:eastAsia="Calibri" w:hAnsi="Calibri"/>
+          <w:b w:val="1"/>
+          <w:sz w:val="32"/>
+          <w:szCs w:val="32"/>
+        </w:rPr>
+      </w:pPr>
+      <w:r>
+        <w:rPr>
+          <w:rtl w:val="0"/>
+        </w:rPr>
+      </w:r>
+    </w:p>
+    <w:p>
+      <w:pPr>
+        <w:spacing w:line="240" w:lineRule="auto"/>
+        <w:jc w:val="center"/>
+        <w:rPr>
+          <w:rFonts w:ascii="Calibri" w:cs="Calibri" w:eastAsia="Calibri" w:hAnsi="Calibri"/>
+          <w:b w:val="1"/>
+          <w:sz w:val="32"/>
+          <w:szCs w:val="32"/>
+        </w:rPr>
+      </w:pPr>
+      <w:r>
+        <w:rPr>
+          <w:rtl w:val="0"/>
+        </w:rPr>
+      </w:r>
+    </w:p>
+    <w:p>
+      <w:pPr>
+        <w:spacing w:line="240" w:lineRule="auto"/>
+        <w:jc w:val="center"/>
+        <w:rPr>
+          <w:rFonts w:ascii="Calibri" w:cs="Calibri" w:eastAsia="Calibri" w:hAnsi="Calibri"/>
+          <w:b w:val="1"/>
+          <w:sz w:val="32"/>
+          <w:szCs w:val="32"/>
+        </w:rPr>
+      </w:pPr>
+      <w:r>
+        <w:rPr>
+          <w:rtl w:val="0"/>
+        </w:rPr>
+      </w:r>
+    </w:p>
+    <w:tbl>
+      <w:tblPr>
+        <w:tblStyle w:val="Table8"/>
+        <w:tblW w:w="8921.0" w:type="dxa"/>
+        <w:jc w:val="left"/>
+        <w:tblInd w:w="-100.0" w:type="dxa"/>
+        <w:tblLayout w:type="fixed"/>
+        <w:tblLook w:val="0400"/>
+      </w:tblPr>
+      <w:tblGrid>
+        <w:gridCol w:w="2684"/>
+        <w:gridCol w:w="6237"/>
+        <w:tblGridChange w:id="0">
+          <w:tblGrid>
+            <w:gridCol w:w="2684"/>
+            <w:gridCol w:w="6237"/>
+          </w:tblGrid>
+        </w:tblGridChange>
+      </w:tblGrid>
+      <w:tr>
+        <w:trPr>
+          <w:cantSplit w:val="0"/>
+          <w:trHeight w:val="420" w:hRule="atLeast"/>
+          <w:tblHeader w:val="0"/>
+        </w:trPr>
+        <w:tc>
+          <w:tcPr>
+            <w:tcBorders>
+              <w:top w:color="000000" w:space="0" w:sz="8" w:val="single"/>
+              <w:left w:color="000000" w:space="0" w:sz="8" w:val="single"/>
+              <w:bottom w:color="000000" w:space="0" w:sz="8" w:val="single"/>
+              <w:right w:color="000000" w:space="0" w:sz="8" w:val="single"/>
+            </w:tcBorders>
+            <w:tcMar>
+              <w:top w:w="100.0" w:type="dxa"/>
+              <w:left w:w="100.0" w:type="dxa"/>
+              <w:bottom w:w="100.0" w:type="dxa"/>
+              <w:right w:w="100.0" w:type="dxa"/>
+            </w:tcMar>
+          </w:tcPr>
+          <w:p>
+            <w:pPr>
+              <w:spacing w:line="240" w:lineRule="auto"/>
+              <w:jc w:val="center"/>
+              <w:rPr>
+                <w:rFonts w:ascii="Times New Roman" w:cs="Times New Roman" w:eastAsia="Times New Roman" w:hAnsi="Times New Roman"/>
+                <w:b w:val="1"/>
+                <w:sz w:val="24"/>
+                <w:szCs w:val="24"/>
+              </w:rPr>
+            </w:pPr>
+            <w:r>
+              <w:rPr>
+                <w:rFonts w:ascii="Calibri" w:cs="Calibri" w:eastAsia="Calibri" w:hAnsi="Calibri"/>
+                <w:b w:val="1"/>
+                <w:rtl w:val="0"/>
+              </w:rPr>
+              <w:t xml:space="preserve">Campo </w:t>
+            </w:r>
+            <w:r>
+              <w:rPr>
+                <w:rtl w:val="0"/>
+              </w:rPr>
+            </w:r>
+          </w:p>
+        </w:tc>
+        <w:tc>
+          <w:tcPr>
+            <w:tcBorders>
+              <w:top w:color="000000" w:space="0" w:sz="8" w:val="single"/>
+              <w:left w:color="000000" w:space="0" w:sz="8" w:val="single"/>
+              <w:bottom w:color="000000" w:space="0" w:sz="8" w:val="single"/>
+              <w:right w:color="000000" w:space="0" w:sz="8" w:val="single"/>
+            </w:tcBorders>
+            <w:tcMar>
+              <w:top w:w="100.0" w:type="dxa"/>
+              <w:left w:w="100.0" w:type="dxa"/>
+              <w:bottom w:w="100.0" w:type="dxa"/>
+              <w:right w:w="100.0" w:type="dxa"/>
+            </w:tcMar>
+          </w:tcPr>
+          <w:p>
+            <w:pPr>
+              <w:spacing w:line="240" w:lineRule="auto"/>
+              <w:jc w:val="center"/>
+              <w:rPr>
+                <w:rFonts w:ascii="Times New Roman" w:cs="Times New Roman" w:eastAsia="Times New Roman" w:hAnsi="Times New Roman"/>
+                <w:b w:val="1"/>
+                <w:sz w:val="24"/>
+                <w:szCs w:val="24"/>
+              </w:rPr>
+            </w:pPr>
+            <w:r>
+              <w:rPr>
+                <w:rFonts w:ascii="Times New Roman" w:cs="Times New Roman" w:eastAsia="Times New Roman" w:hAnsi="Times New Roman"/>
+                <w:b w:val="1"/>
+                <w:sz w:val="24"/>
+                <w:szCs w:val="24"/>
+                <w:rtl w:val="0"/>
+              </w:rPr>
+              <w:t xml:space="preserve">Descripción</w:t>
+            </w:r>
+          </w:p>
+        </w:tc>
+      </w:tr>
+      <w:tr>
+        <w:trPr>
+          <w:cantSplit w:val="0"/>
+          <w:trHeight w:val="420" w:hRule="atLeast"/>
+          <w:tblHeader w:val="0"/>
+        </w:trPr>
+        <w:tc>
+          <w:tcPr>
+            <w:tcBorders>
+              <w:top w:color="000000" w:space="0" w:sz="8" w:val="single"/>
+              <w:left w:color="000000" w:space="0" w:sz="8" w:val="single"/>
+              <w:bottom w:color="000000" w:space="0" w:sz="8" w:val="single"/>
+              <w:right w:color="000000" w:space="0" w:sz="8" w:val="single"/>
+            </w:tcBorders>
+            <w:tcMar>
+              <w:top w:w="100.0" w:type="dxa"/>
+              <w:left w:w="100.0" w:type="dxa"/>
+              <w:bottom w:w="100.0" w:type="dxa"/>
+              <w:right w:w="100.0" w:type="dxa"/>
+            </w:tcMar>
+          </w:tcPr>
+          <w:p>
+            <w:pPr>
+              <w:spacing w:line="240" w:lineRule="auto"/>
+              <w:rPr>
+                <w:rFonts w:ascii="Times New Roman" w:cs="Times New Roman" w:eastAsia="Times New Roman" w:hAnsi="Times New Roman"/>
+                <w:b w:val="1"/>
+                <w:sz w:val="24"/>
+                <w:szCs w:val="24"/>
+              </w:rPr>
+            </w:pPr>
+            <w:r>
+              <w:rPr>
+                <w:rFonts w:ascii="Calibri" w:cs="Calibri" w:eastAsia="Calibri" w:hAnsi="Calibri"/>
+                <w:b w:val="1"/>
+                <w:rtl w:val="0"/>
+              </w:rPr>
+              <w:t xml:space="preserve">Fecha de creación </w:t>
+            </w:r>
+            <w:r>
+              <w:rPr>
+                <w:rtl w:val="0"/>
+              </w:rPr>
+            </w:r>
+          </w:p>
+        </w:tc>
+        <w:tc>
+          <w:tcPr>
+            <w:tcBorders>
+              <w:top w:color="000000" w:space="0" w:sz="8" w:val="single"/>
+              <w:left w:color="000000" w:space="0" w:sz="8" w:val="single"/>
+              <w:bottom w:color="000000" w:space="0" w:sz="8" w:val="single"/>
+              <w:right w:color="000000" w:space="0" w:sz="8" w:val="single"/>
+            </w:tcBorders>
+            <w:tcMar>
+              <w:top w:w="100.0" w:type="dxa"/>
+              <w:left w:w="100.0" w:type="dxa"/>
+              <w:bottom w:w="100.0" w:type="dxa"/>
+              <w:right w:w="100.0" w:type="dxa"/>
+            </w:tcMar>
+          </w:tcPr>
+          <w:p>
+            <w:pPr>
+              <w:spacing w:line="240" w:lineRule="auto"/>
+              <w:rPr>
+                <w:rFonts w:ascii="Times New Roman" w:cs="Times New Roman" w:eastAsia="Times New Roman" w:hAnsi="Times New Roman"/>
+                <w:sz w:val="24"/>
+                <w:szCs w:val="24"/>
+              </w:rPr>
+            </w:pPr>
+            <w:r>
+              <w:rPr>
+                <w:rFonts w:ascii="Times New Roman" w:cs="Times New Roman" w:eastAsia="Times New Roman" w:hAnsi="Times New Roman"/>
+                <w:sz w:val="24"/>
+                <w:szCs w:val="24"/>
+                <w:rtl w:val="0"/>
+              </w:rPr>
+              <w:t xml:space="preserve">17/10/2022</w:t>
+            </w:r>
+          </w:p>
+        </w:tc>
+      </w:tr>
+      <w:tr>
+        <w:trPr>
+          <w:cantSplit w:val="0"/>
+          <w:trHeight w:val="420" w:hRule="atLeast"/>
+          <w:tblHeader w:val="0"/>
+        </w:trPr>
+        <w:tc>
+          <w:tcPr>
+            <w:tcBorders>
+              <w:top w:color="000000" w:space="0" w:sz="8" w:val="single"/>
+              <w:left w:color="000000" w:space="0" w:sz="8" w:val="single"/>
+              <w:bottom w:color="000000" w:space="0" w:sz="8" w:val="single"/>
+              <w:right w:color="000000" w:space="0" w:sz="8" w:val="single"/>
+            </w:tcBorders>
+            <w:tcMar>
+              <w:top w:w="100.0" w:type="dxa"/>
+              <w:left w:w="100.0" w:type="dxa"/>
+              <w:bottom w:w="100.0" w:type="dxa"/>
+              <w:right w:w="100.0" w:type="dxa"/>
+            </w:tcMar>
+          </w:tcPr>
+          <w:p>
+            <w:pPr>
+              <w:spacing w:line="240" w:lineRule="auto"/>
+              <w:rPr>
+                <w:rFonts w:ascii="Times New Roman" w:cs="Times New Roman" w:eastAsia="Times New Roman" w:hAnsi="Times New Roman"/>
+                <w:b w:val="1"/>
+                <w:sz w:val="24"/>
+                <w:szCs w:val="24"/>
+              </w:rPr>
+            </w:pPr>
+            <w:r>
+              <w:rPr>
+                <w:rFonts w:ascii="Times New Roman" w:cs="Times New Roman" w:eastAsia="Times New Roman" w:hAnsi="Times New Roman"/>
+                <w:b w:val="1"/>
+                <w:sz w:val="24"/>
+                <w:szCs w:val="24"/>
+                <w:rtl w:val="0"/>
+              </w:rPr>
+              <w:t xml:space="preserve">Sistema</w:t>
+            </w:r>
+          </w:p>
+        </w:tc>
+        <w:tc>
+          <w:tcPr>
+            <w:tcBorders>
+              <w:top w:color="000000" w:space="0" w:sz="8" w:val="single"/>
+              <w:left w:color="000000" w:space="0" w:sz="8" w:val="single"/>
+              <w:bottom w:color="000000" w:space="0" w:sz="8" w:val="single"/>
+              <w:right w:color="000000" w:space="0" w:sz="8" w:val="single"/>
+            </w:tcBorders>
+            <w:tcMar>
+              <w:top w:w="100.0" w:type="dxa"/>
+              <w:left w:w="100.0" w:type="dxa"/>
+              <w:bottom w:w="100.0" w:type="dxa"/>
+              <w:right w:w="100.0" w:type="dxa"/>
+            </w:tcMar>
+          </w:tcPr>
+          <w:p>
+            <w:pPr>
+              <w:spacing w:line="240" w:lineRule="auto"/>
+              <w:rPr>
+                <w:rFonts w:ascii="Times New Roman" w:cs="Times New Roman" w:eastAsia="Times New Roman" w:hAnsi="Times New Roman"/>
+                <w:sz w:val="24"/>
+                <w:szCs w:val="24"/>
+              </w:rPr>
+            </w:pPr>
+            <w:r>
+              <w:rPr>
+                <w:rFonts w:ascii="Times New Roman" w:cs="Times New Roman" w:eastAsia="Times New Roman" w:hAnsi="Times New Roman"/>
+                <w:sz w:val="24"/>
+                <w:szCs w:val="24"/>
+                <w:rtl w:val="0"/>
+              </w:rPr>
+              <w:t xml:space="preserve">eLiquor - Verificación de la edad del cliente por medio de un escáner de ID.</w:t>
+            </w:r>
+          </w:p>
+        </w:tc>
+      </w:tr>
+      <w:tr>
+        <w:trPr>
+          <w:cantSplit w:val="0"/>
+          <w:trHeight w:val="420" w:hRule="atLeast"/>
+          <w:tblHeader w:val="0"/>
+        </w:trPr>
+        <w:tc>
+          <w:tcPr>
+            <w:tcBorders>
+              <w:top w:color="000000" w:space="0" w:sz="8" w:val="single"/>
+              <w:left w:color="000000" w:space="0" w:sz="8" w:val="single"/>
+              <w:bottom w:color="000000" w:space="0" w:sz="8" w:val="single"/>
+              <w:right w:color="000000" w:space="0" w:sz="8" w:val="single"/>
+            </w:tcBorders>
+            <w:tcMar>
+              <w:top w:w="100.0" w:type="dxa"/>
+              <w:left w:w="100.0" w:type="dxa"/>
+              <w:bottom w:w="100.0" w:type="dxa"/>
+              <w:right w:w="100.0" w:type="dxa"/>
+            </w:tcMar>
+          </w:tcPr>
+          <w:p>
+            <w:pPr>
+              <w:spacing w:line="240" w:lineRule="auto"/>
+              <w:rPr>
+                <w:rFonts w:ascii="Times New Roman" w:cs="Times New Roman" w:eastAsia="Times New Roman" w:hAnsi="Times New Roman"/>
+                <w:b w:val="1"/>
+                <w:sz w:val="24"/>
+                <w:szCs w:val="24"/>
+              </w:rPr>
+            </w:pPr>
+            <w:r>
+              <w:rPr>
+                <w:rFonts w:ascii="Calibri" w:cs="Calibri" w:eastAsia="Calibri" w:hAnsi="Calibri"/>
+                <w:b w:val="1"/>
+                <w:rtl w:val="0"/>
+              </w:rPr>
+              <w:t xml:space="preserve">Fuente (Persona que ha identificado la necesidad del cambio-Stakeholder)</w:t>
+            </w:r>
+            <w:r>
+              <w:rPr>
+                <w:rtl w:val="0"/>
+              </w:rPr>
+            </w:r>
+          </w:p>
+        </w:tc>
+        <w:tc>
+          <w:tcPr>
+            <w:tcBorders>
+              <w:top w:color="000000" w:space="0" w:sz="8" w:val="single"/>
+              <w:left w:color="000000" w:space="0" w:sz="8" w:val="single"/>
+              <w:bottom w:color="000000" w:space="0" w:sz="8" w:val="single"/>
+              <w:right w:color="000000" w:space="0" w:sz="8" w:val="single"/>
+            </w:tcBorders>
+            <w:tcMar>
+              <w:top w:w="100.0" w:type="dxa"/>
+              <w:left w:w="100.0" w:type="dxa"/>
+              <w:bottom w:w="100.0" w:type="dxa"/>
+              <w:right w:w="100.0" w:type="dxa"/>
+            </w:tcMar>
+          </w:tcPr>
+          <w:p>
+            <w:pPr>
+              <w:spacing w:line="240" w:lineRule="auto"/>
+              <w:rPr>
+                <w:rFonts w:ascii="Times New Roman" w:cs="Times New Roman" w:eastAsia="Times New Roman" w:hAnsi="Times New Roman"/>
+                <w:sz w:val="24"/>
+                <w:szCs w:val="24"/>
+              </w:rPr>
+            </w:pPr>
+            <w:r>
+              <w:rPr>
+                <w:rFonts w:ascii="Times New Roman" w:cs="Times New Roman" w:eastAsia="Times New Roman" w:hAnsi="Times New Roman"/>
+                <w:sz w:val="24"/>
+                <w:szCs w:val="24"/>
+                <w:rtl w:val="0"/>
+              </w:rPr>
+              <w:t xml:space="preserve">José Esteban García</w:t>
+            </w:r>
+            <w:r>
+              <w:rPr>
+                <w:rFonts w:ascii="Times New Roman" w:cs="Times New Roman" w:eastAsia="Times New Roman" w:hAnsi="Times New Roman"/>
+                <w:sz w:val="24"/>
+                <w:szCs w:val="24"/>
+                <w:rtl w:val="0"/>
+              </w:rPr>
+              <w:t xml:space="preserve"> (Encargada de Caja)    </w:t>
+            </w:r>
+          </w:p>
+        </w:tc>
+      </w:tr>
+      <w:tr>
+        <w:trPr>
+          <w:cantSplit w:val="0"/>
+          <w:trHeight w:val="420" w:hRule="atLeast"/>
+          <w:tblHeader w:val="0"/>
+        </w:trPr>
+        <w:tc>
+          <w:tcPr>
+            <w:tcBorders>
+              <w:top w:color="000000" w:space="0" w:sz="8" w:val="single"/>
+              <w:left w:color="000000" w:space="0" w:sz="8" w:val="single"/>
+              <w:bottom w:color="000000" w:space="0" w:sz="8" w:val="single"/>
+              <w:right w:color="000000" w:space="0" w:sz="8" w:val="single"/>
+            </w:tcBorders>
+            <w:tcMar>
+              <w:top w:w="100.0" w:type="dxa"/>
+              <w:left w:w="100.0" w:type="dxa"/>
+              <w:bottom w:w="100.0" w:type="dxa"/>
+              <w:right w:w="100.0" w:type="dxa"/>
+            </w:tcMar>
+          </w:tcPr>
+          <w:p>
+            <w:pPr>
+              <w:spacing w:line="240" w:lineRule="auto"/>
+              <w:rPr>
+                <w:rFonts w:ascii="Times New Roman" w:cs="Times New Roman" w:eastAsia="Times New Roman" w:hAnsi="Times New Roman"/>
+                <w:b w:val="1"/>
+                <w:sz w:val="24"/>
+                <w:szCs w:val="24"/>
+              </w:rPr>
+            </w:pPr>
+            <w:r>
+              <w:rPr>
+                <w:rFonts w:ascii="Calibri" w:cs="Calibri" w:eastAsia="Calibri" w:hAnsi="Calibri"/>
+                <w:b w:val="1"/>
+                <w:rtl w:val="0"/>
+              </w:rPr>
+              <w:t xml:space="preserve">Autor (Autoriza el cambio)</w:t>
+            </w:r>
+            <w:r>
+              <w:rPr>
+                <w:rtl w:val="0"/>
+              </w:rPr>
+            </w:r>
+          </w:p>
+        </w:tc>
+        <w:tc>
+          <w:tcPr>
+            <w:tcBorders>
+              <w:top w:color="000000" w:space="0" w:sz="8" w:val="single"/>
+              <w:left w:color="000000" w:space="0" w:sz="8" w:val="single"/>
+              <w:bottom w:color="000000" w:space="0" w:sz="8" w:val="single"/>
+              <w:right w:color="000000" w:space="0" w:sz="8" w:val="single"/>
+            </w:tcBorders>
+            <w:tcMar>
+              <w:top w:w="100.0" w:type="dxa"/>
+              <w:left w:w="100.0" w:type="dxa"/>
+              <w:bottom w:w="100.0" w:type="dxa"/>
+              <w:right w:w="100.0" w:type="dxa"/>
+            </w:tcMar>
+          </w:tcPr>
+          <w:p>
+            <w:pPr>
+              <w:spacing w:line="240" w:lineRule="auto"/>
+              <w:rPr>
+                <w:rFonts w:ascii="Times New Roman" w:cs="Times New Roman" w:eastAsia="Times New Roman" w:hAnsi="Times New Roman"/>
+                <w:sz w:val="24"/>
+                <w:szCs w:val="24"/>
+              </w:rPr>
+            </w:pPr>
+            <w:r>
+              <w:rPr>
+                <w:rFonts w:ascii="Times New Roman" w:cs="Times New Roman" w:eastAsia="Times New Roman" w:hAnsi="Times New Roman"/>
+                <w:sz w:val="24"/>
+                <w:szCs w:val="24"/>
+                <w:rtl w:val="0"/>
+              </w:rPr>
+              <w:t xml:space="preserve">Benito Gomez (Gerente de la Licorería)</w:t>
+            </w:r>
+          </w:p>
+        </w:tc>
+      </w:tr>
+      <w:tr>
+        <w:trPr>
+          <w:cantSplit w:val="0"/>
+          <w:trHeight w:val="420" w:hRule="atLeast"/>
+          <w:tblHeader w:val="0"/>
+        </w:trPr>
+        <w:tc>
+          <w:tcPr>
+            <w:tcBorders>
+              <w:top w:color="000000" w:space="0" w:sz="8" w:val="single"/>
+              <w:left w:color="000000" w:space="0" w:sz="8" w:val="single"/>
+              <w:bottom w:color="000000" w:space="0" w:sz="8" w:val="single"/>
+              <w:right w:color="000000" w:space="0" w:sz="8" w:val="single"/>
+            </w:tcBorders>
+            <w:tcMar>
+              <w:top w:w="100.0" w:type="dxa"/>
+              <w:left w:w="100.0" w:type="dxa"/>
+              <w:bottom w:w="100.0" w:type="dxa"/>
+              <w:right w:w="100.0" w:type="dxa"/>
+            </w:tcMar>
+          </w:tcPr>
+          <w:p>
+            <w:pPr>
+              <w:spacing w:line="240" w:lineRule="auto"/>
+              <w:rPr>
+                <w:rFonts w:ascii="Times New Roman" w:cs="Times New Roman" w:eastAsia="Times New Roman" w:hAnsi="Times New Roman"/>
+                <w:b w:val="1"/>
+                <w:sz w:val="24"/>
+                <w:szCs w:val="24"/>
+              </w:rPr>
+            </w:pPr>
+            <w:r>
+              <w:rPr>
+                <w:rFonts w:ascii="Calibri" w:cs="Calibri" w:eastAsia="Calibri" w:hAnsi="Calibri"/>
+                <w:b w:val="1"/>
+                <w:rtl w:val="0"/>
+              </w:rPr>
+              <w:t xml:space="preserve">Descripción:</w:t>
+            </w:r>
+            <w:r>
+              <w:rPr>
+                <w:rtl w:val="0"/>
+              </w:rPr>
+            </w:r>
+          </w:p>
+        </w:tc>
+        <w:tc>
+          <w:tcPr>
+            <w:tcBorders>
+              <w:top w:color="000000" w:space="0" w:sz="8" w:val="single"/>
+              <w:left w:color="000000" w:space="0" w:sz="8" w:val="single"/>
+              <w:bottom w:color="000000" w:space="0" w:sz="8" w:val="single"/>
+              <w:right w:color="000000" w:space="0" w:sz="8" w:val="single"/>
+            </w:tcBorders>
+            <w:tcMar>
+              <w:top w:w="100.0" w:type="dxa"/>
+              <w:left w:w="100.0" w:type="dxa"/>
+              <w:bottom w:w="100.0" w:type="dxa"/>
+              <w:right w:w="100.0" w:type="dxa"/>
+            </w:tcMar>
+          </w:tcPr>
+          <w:p>
+            <w:pPr>
+              <w:spacing w:line="240" w:lineRule="auto"/>
+              <w:rPr>
+                <w:rFonts w:ascii="Times New Roman" w:cs="Times New Roman" w:eastAsia="Times New Roman" w:hAnsi="Times New Roman"/>
+                <w:sz w:val="24"/>
+                <w:szCs w:val="24"/>
+              </w:rPr>
+            </w:pPr>
+            <w:r>
+              <w:rPr>
+                <w:rFonts w:ascii="Times New Roman" w:cs="Times New Roman" w:eastAsia="Times New Roman" w:hAnsi="Times New Roman"/>
+                <w:sz w:val="24"/>
+                <w:szCs w:val="24"/>
+                <w:rtl w:val="0"/>
+              </w:rPr>
+              <w:t xml:space="preserve">En el “módulo de caja” se necesita que el sistema pueda conectarse con un escáner de ID que sea capaz de identificar si un cliente es mayor de edad usando su DNI. </w:t>
+            </w:r>
+          </w:p>
+        </w:tc>
+      </w:tr>
+      <w:tr>
+        <w:trPr>
+          <w:cantSplit w:val="0"/>
+          <w:tblHeader w:val="0"/>
+        </w:trPr>
+        <w:tc>
+          <w:tcPr>
+            <w:tcBorders>
+              <w:top w:color="000000" w:space="0" w:sz="8" w:val="single"/>
+              <w:left w:color="000000" w:space="0" w:sz="8" w:val="single"/>
+              <w:bottom w:color="000000" w:space="0" w:sz="8" w:val="single"/>
+              <w:right w:color="000000" w:space="0" w:sz="8" w:val="single"/>
+            </w:tcBorders>
+            <w:tcMar>
+              <w:top w:w="100.0" w:type="dxa"/>
+              <w:left w:w="100.0" w:type="dxa"/>
+              <w:bottom w:w="100.0" w:type="dxa"/>
+              <w:right w:w="100.0" w:type="dxa"/>
+            </w:tcMar>
+          </w:tcPr>
+          <w:p>
+            <w:pPr>
+              <w:spacing w:line="240" w:lineRule="auto"/>
+              <w:rPr>
+                <w:rFonts w:ascii="Times New Roman" w:cs="Times New Roman" w:eastAsia="Times New Roman" w:hAnsi="Times New Roman"/>
+                <w:b w:val="1"/>
+                <w:sz w:val="24"/>
+                <w:szCs w:val="24"/>
+              </w:rPr>
+            </w:pPr>
+            <w:r>
+              <w:rPr>
+                <w:rFonts w:ascii="Calibri" w:cs="Calibri" w:eastAsia="Calibri" w:hAnsi="Calibri"/>
+                <w:b w:val="1"/>
+                <w:rtl w:val="0"/>
+              </w:rPr>
+              <w:t xml:space="preserve">Justificación:</w:t>
+            </w:r>
+            <w:r>
+              <w:rPr>
+                <w:rtl w:val="0"/>
+              </w:rPr>
+            </w:r>
+          </w:p>
+        </w:tc>
+        <w:tc>
+          <w:tcPr>
+            <w:tcBorders>
+              <w:top w:color="000000" w:space="0" w:sz="8" w:val="single"/>
+              <w:left w:color="000000" w:space="0" w:sz="8" w:val="single"/>
+              <w:bottom w:color="000000" w:space="0" w:sz="8" w:val="single"/>
+              <w:right w:color="000000" w:space="0" w:sz="8" w:val="single"/>
+            </w:tcBorders>
+            <w:tcMar>
+              <w:top w:w="100.0" w:type="dxa"/>
+              <w:left w:w="100.0" w:type="dxa"/>
+              <w:bottom w:w="100.0" w:type="dxa"/>
+              <w:right w:w="100.0" w:type="dxa"/>
+            </w:tcMar>
+          </w:tcPr>
+          <w:p>
+            <w:pPr>
+              <w:spacing w:line="240" w:lineRule="auto"/>
+              <w:rPr>
+                <w:rFonts w:ascii="Times New Roman" w:cs="Times New Roman" w:eastAsia="Times New Roman" w:hAnsi="Times New Roman"/>
+                <w:sz w:val="24"/>
+                <w:szCs w:val="24"/>
+              </w:rPr>
+            </w:pPr>
+            <w:r>
+              <w:rPr>
+                <w:rFonts w:ascii="Times New Roman" w:cs="Times New Roman" w:eastAsia="Times New Roman" w:hAnsi="Times New Roman"/>
+                <w:sz w:val="24"/>
+                <w:szCs w:val="24"/>
+                <w:rtl w:val="0"/>
+              </w:rPr>
+              <w:t xml:space="preserve">Los usuarios que utilizan el módulo de venta requieren una forma rápida de poder obtener la información del cliente y verificar si estos poseen la edad suficiente para poder comprar un producto.</w:t>
+            </w:r>
+            <w:r>
+              <w:rPr>
+                <w:rtl w:val="0"/>
+              </w:rPr>
+            </w:r>
+          </w:p>
+        </w:tc>
+      </w:tr>
+    </w:tbl>
+    <w:p>
+      <w:pPr>
+        <w:spacing w:line="240" w:lineRule="auto"/>
+        <w:rPr>
+          <w:rFonts w:ascii="Times New Roman" w:cs="Times New Roman" w:eastAsia="Times New Roman" w:hAnsi="Times New Roman"/>
+        </w:rPr>
+      </w:pPr>
+      <w:r>
+        <w:rPr>
+          <w:rtl w:val="0"/>
+        </w:rPr>
+      </w:r>
+    </w:p>
+    <w:p>
+      <w:pPr>
+        <w:spacing w:after="240" w:before="240" w:lineRule="auto"/>
+        <w:ind w:left="2160"/>
+        <w:rPr>
+          <w:rFonts w:ascii="Times New Roman" w:cs="Times New Roman" w:eastAsia="Times New Roman" w:hAnsi="Times New Roman"/>
+        </w:rPr>
+      </w:pPr>
+      <w:r>
+        <w:rPr>
+          <w:rtl w:val="0"/>
+        </w:rPr>
+      </w:r>
+    </w:p>
+    <w:tbl>
+      <w:tblPr>
+        <w:tblStyle w:val="Table9"/>
+        <w:tblW w:w="9000.0" w:type="dxa"/>
+        <w:jc w:val="left"/>
+        <w:tblBorders>
+          <w:top w:color="000000" w:space="0" w:sz="8" w:val="single"/>
+          <w:left w:color="000000" w:space="0" w:sz="8" w:val="single"/>
+          <w:bottom w:color="000000" w:space="0" w:sz="8" w:val="single"/>
+          <w:right w:color="000000" w:space="0" w:sz="8" w:val="single"/>
+          <w:insideH w:color="000000" w:space="0" w:sz="8" w:val="single"/>
+          <w:insideV w:color="000000" w:space="0" w:sz="8" w:val="single"/>
+        </w:tblBorders>
+        <w:tblLayout w:type="fixed"/>
+        <w:tblLook w:val="0600"/>
+      </w:tblPr>
+      <w:tblGrid>
+        <w:gridCol w:w="3120"/>
+        <w:gridCol w:w="5880"/>
+        <w:tblGridChange w:id="0">
+          <w:tblGrid>
+            <w:gridCol w:w="3120"/>
+            <w:gridCol w:w="5880"/>
+          </w:tblGrid>
+        </w:tblGridChange>
+      </w:tblGrid>
+      <w:tr>
+        <w:trPr>
+          <w:cantSplit w:val="0"/>
+          <w:trHeight w:val="407.87109375" w:hRule="atLeast"/>
+          <w:tblHeader w:val="0"/>
+        </w:trPr>
+        <w:tc>
+          <w:tcPr>
+            <w:tcBorders>
+              <w:top w:color="000000" w:space="0" w:sz="8" w:val="single"/>
+              <w:left w:color="000000" w:space="0" w:sz="8" w:val="single"/>
+              <w:bottom w:color="000000" w:space="0" w:sz="8" w:val="single"/>
+              <w:right w:color="000000" w:space="0" w:sz="8" w:val="single"/>
+            </w:tcBorders>
+            <w:tcMar>
+              <w:top w:w="100.0" w:type="dxa"/>
+              <w:left w:w="100.0" w:type="dxa"/>
+              <w:bottom w:w="100.0" w:type="dxa"/>
+              <w:right w:w="100.0" w:type="dxa"/>
+            </w:tcMar>
+          </w:tcPr>
+          <w:p>
+            <w:pPr>
+              <w:spacing w:line="240" w:lineRule="auto"/>
+              <w:jc w:val="center"/>
+              <w:rPr>
+                <w:rFonts w:ascii="Times New Roman" w:cs="Times New Roman" w:eastAsia="Times New Roman" w:hAnsi="Times New Roman"/>
+                <w:b w:val="1"/>
+                <w:sz w:val="24"/>
+                <w:szCs w:val="24"/>
+              </w:rPr>
+            </w:pPr>
+            <w:r>
+              <w:rPr>
+                <w:rFonts w:ascii="Calibri" w:cs="Calibri" w:eastAsia="Calibri" w:hAnsi="Calibri"/>
+                <w:b w:val="1"/>
+                <w:rtl w:val="0"/>
+              </w:rPr>
+              <w:t xml:space="preserve">Campo </w:t>
+            </w:r>
+            <w:r>
+              <w:rPr>
+                <w:rtl w:val="0"/>
+              </w:rPr>
+            </w:r>
+          </w:p>
+        </w:tc>
+        <w:tc>
+          <w:tcPr>
+            <w:tcBorders>
+              <w:top w:color="000000" w:space="0" w:sz="8" w:val="single"/>
+              <w:left w:color="000000" w:space="0" w:sz="8" w:val="single"/>
+              <w:bottom w:color="000000" w:space="0" w:sz="8" w:val="single"/>
+              <w:right w:color="000000" w:space="0" w:sz="8" w:val="single"/>
+            </w:tcBorders>
+            <w:tcMar>
+              <w:top w:w="100.0" w:type="dxa"/>
+              <w:left w:w="100.0" w:type="dxa"/>
+              <w:bottom w:w="100.0" w:type="dxa"/>
+              <w:right w:w="100.0" w:type="dxa"/>
+            </w:tcMar>
+          </w:tcPr>
+          <w:p>
+            <w:pPr>
+              <w:spacing w:line="240" w:lineRule="auto"/>
+              <w:jc w:val="center"/>
+              <w:rPr>
+                <w:rFonts w:ascii="Times New Roman" w:cs="Times New Roman" w:eastAsia="Times New Roman" w:hAnsi="Times New Roman"/>
+                <w:b w:val="1"/>
+                <w:sz w:val="24"/>
+                <w:szCs w:val="24"/>
+              </w:rPr>
+            </w:pPr>
+            <w:r>
+              <w:rPr>
+                <w:rFonts w:ascii="Times New Roman" w:cs="Times New Roman" w:eastAsia="Times New Roman" w:hAnsi="Times New Roman"/>
+                <w:b w:val="1"/>
+                <w:sz w:val="24"/>
+                <w:szCs w:val="24"/>
+                <w:rtl w:val="0"/>
+              </w:rPr>
+              <w:t xml:space="preserve">Descripción</w:t>
+            </w:r>
+          </w:p>
+        </w:tc>
+      </w:tr>
+      <w:tr>
+        <w:trPr>
+          <w:cantSplit w:val="0"/>
+          <w:tblHeader w:val="0"/>
+        </w:trPr>
+        <w:tc>
+          <w:tcPr>
+            <w:tcBorders>
+              <w:top w:color="000000" w:space="0" w:sz="8" w:val="single"/>
+              <w:left w:color="000000" w:space="0" w:sz="8" w:val="single"/>
+              <w:bottom w:color="000000" w:space="0" w:sz="8" w:val="single"/>
+              <w:right w:color="000000" w:space="0" w:sz="8" w:val="single"/>
+            </w:tcBorders>
+            <w:tcMar>
+              <w:top w:w="100.0" w:type="dxa"/>
+              <w:left w:w="100.0" w:type="dxa"/>
+              <w:bottom w:w="100.0" w:type="dxa"/>
+              <w:right w:w="100.0" w:type="dxa"/>
+            </w:tcMar>
+          </w:tcPr>
+          <w:p>
+            <w:pPr>
+              <w:spacing w:line="240" w:lineRule="auto"/>
+              <w:rPr>
+                <w:rFonts w:ascii="Times New Roman" w:cs="Times New Roman" w:eastAsia="Times New Roman" w:hAnsi="Times New Roman"/>
+                <w:b w:val="1"/>
+                <w:sz w:val="24"/>
+                <w:szCs w:val="24"/>
+              </w:rPr>
+            </w:pPr>
+            <w:r>
+              <w:rPr>
+                <w:rFonts w:ascii="Calibri" w:cs="Calibri" w:eastAsia="Calibri" w:hAnsi="Calibri"/>
+                <w:b w:val="1"/>
+                <w:rtl w:val="0"/>
+              </w:rPr>
+              <w:t xml:space="preserve">Fecha de creación </w:t>
+            </w:r>
+            <w:r>
+              <w:rPr>
+                <w:rtl w:val="0"/>
+              </w:rPr>
+            </w:r>
+          </w:p>
+        </w:tc>
+        <w:tc>
+          <w:tcPr>
+            <w:tcBorders>
+              <w:top w:color="000000" w:space="0" w:sz="8" w:val="single"/>
+              <w:left w:color="000000" w:space="0" w:sz="8" w:val="single"/>
+              <w:bottom w:color="000000" w:space="0" w:sz="8" w:val="single"/>
+              <w:right w:color="000000" w:space="0" w:sz="8" w:val="single"/>
+            </w:tcBorders>
+            <w:tcMar>
+              <w:top w:w="100.0" w:type="dxa"/>
+              <w:left w:w="100.0" w:type="dxa"/>
+              <w:bottom w:w="100.0" w:type="dxa"/>
+              <w:right w:w="100.0" w:type="dxa"/>
+            </w:tcMar>
+          </w:tcPr>
+          <w:p>
+            <w:pPr>
+              <w:spacing w:line="240" w:lineRule="auto"/>
+              <w:rPr>
+                <w:rFonts w:ascii="Times New Roman" w:cs="Times New Roman" w:eastAsia="Times New Roman" w:hAnsi="Times New Roman"/>
+                <w:sz w:val="24"/>
+                <w:szCs w:val="24"/>
+              </w:rPr>
+            </w:pPr>
+            <w:r>
+              <w:rPr>
+                <w:rFonts w:ascii="Times New Roman" w:cs="Times New Roman" w:eastAsia="Times New Roman" w:hAnsi="Times New Roman"/>
+                <w:sz w:val="24"/>
+                <w:szCs w:val="24"/>
+                <w:rtl w:val="0"/>
+              </w:rPr>
+              <w:t xml:space="preserve">17/10/2022</w:t>
+            </w:r>
+          </w:p>
+        </w:tc>
+      </w:tr>
+      <w:tr>
+        <w:trPr>
+          <w:cantSplit w:val="0"/>
+          <w:tblHeader w:val="0"/>
+        </w:trPr>
+        <w:tc>
+          <w:tcPr>
+            <w:tcBorders>
+              <w:top w:color="000000" w:space="0" w:sz="8" w:val="single"/>
+              <w:left w:color="000000" w:space="0" w:sz="8" w:val="single"/>
+              <w:bottom w:color="000000" w:space="0" w:sz="8" w:val="single"/>
+              <w:right w:color="000000" w:space="0" w:sz="8" w:val="single"/>
+            </w:tcBorders>
+            <w:tcMar>
+              <w:top w:w="100.0" w:type="dxa"/>
+              <w:left w:w="100.0" w:type="dxa"/>
+              <w:bottom w:w="100.0" w:type="dxa"/>
+              <w:right w:w="100.0" w:type="dxa"/>
+            </w:tcMar>
+          </w:tcPr>
+          <w:p>
+            <w:pPr>
+              <w:spacing w:line="240" w:lineRule="auto"/>
+              <w:rPr>
+                <w:rFonts w:ascii="Times New Roman" w:cs="Times New Roman" w:eastAsia="Times New Roman" w:hAnsi="Times New Roman"/>
+                <w:b w:val="1"/>
+                <w:sz w:val="24"/>
+                <w:szCs w:val="24"/>
+              </w:rPr>
+            </w:pPr>
+            <w:r>
+              <w:rPr>
+                <w:rFonts w:ascii="Times New Roman" w:cs="Times New Roman" w:eastAsia="Times New Roman" w:hAnsi="Times New Roman"/>
+                <w:b w:val="1"/>
+                <w:sz w:val="24"/>
+                <w:szCs w:val="24"/>
+                <w:rtl w:val="0"/>
+              </w:rPr>
+              <w:t xml:space="preserve">Sistema</w:t>
+            </w:r>
+          </w:p>
+        </w:tc>
+        <w:tc>
+          <w:tcPr>
+            <w:tcBorders>
+              <w:top w:color="000000" w:space="0" w:sz="8" w:val="single"/>
+              <w:left w:color="000000" w:space="0" w:sz="8" w:val="single"/>
+              <w:bottom w:color="000000" w:space="0" w:sz="8" w:val="single"/>
+              <w:right w:color="000000" w:space="0" w:sz="8" w:val="single"/>
+            </w:tcBorders>
+            <w:tcMar>
+              <w:top w:w="100.0" w:type="dxa"/>
+              <w:left w:w="100.0" w:type="dxa"/>
+              <w:bottom w:w="100.0" w:type="dxa"/>
+              <w:right w:w="100.0" w:type="dxa"/>
+            </w:tcMar>
+          </w:tcPr>
+          <w:p>
+            <w:pPr>
+              <w:spacing w:line="240" w:lineRule="auto"/>
+              <w:rPr>
+                <w:rFonts w:ascii="Times New Roman" w:cs="Times New Roman" w:eastAsia="Times New Roman" w:hAnsi="Times New Roman"/>
+                <w:sz w:val="24"/>
+                <w:szCs w:val="24"/>
+              </w:rPr>
+            </w:pPr>
+            <w:r>
+              <w:rPr>
+                <w:rFonts w:ascii="Times New Roman" w:cs="Times New Roman" w:eastAsia="Times New Roman" w:hAnsi="Times New Roman"/>
+                <w:sz w:val="24"/>
+                <w:szCs w:val="24"/>
+                <w:rtl w:val="0"/>
+              </w:rPr>
+              <w:t xml:space="preserve">eLiquor - Verificación de la disponibilidad de productos en el almacén</w:t>
+            </w:r>
+          </w:p>
+        </w:tc>
+      </w:tr>
+      <w:tr>
+        <w:trPr>
+          <w:cantSplit w:val="0"/>
+          <w:tblHeader w:val="0"/>
+        </w:trPr>
+        <w:tc>
+          <w:tcPr>
+            <w:tcBorders>
+              <w:top w:color="000000" w:space="0" w:sz="8" w:val="single"/>
+              <w:left w:color="000000" w:space="0" w:sz="8" w:val="single"/>
+              <w:bottom w:color="000000" w:space="0" w:sz="8" w:val="single"/>
+              <w:right w:color="000000" w:space="0" w:sz="8" w:val="single"/>
+            </w:tcBorders>
+            <w:tcMar>
+              <w:top w:w="100.0" w:type="dxa"/>
+              <w:left w:w="100.0" w:type="dxa"/>
+              <w:bottom w:w="100.0" w:type="dxa"/>
+              <w:right w:w="100.0" w:type="dxa"/>
+            </w:tcMar>
+          </w:tcPr>
+          <w:p>
+            <w:pPr>
+              <w:spacing w:line="240" w:lineRule="auto"/>
+              <w:rPr>
+                <w:rFonts w:ascii="Times New Roman" w:cs="Times New Roman" w:eastAsia="Times New Roman" w:hAnsi="Times New Roman"/>
+                <w:b w:val="1"/>
+                <w:sz w:val="24"/>
+                <w:szCs w:val="24"/>
+              </w:rPr>
+            </w:pPr>
+            <w:r>
+              <w:rPr>
+                <w:rFonts w:ascii="Calibri" w:cs="Calibri" w:eastAsia="Calibri" w:hAnsi="Calibri"/>
+                <w:b w:val="1"/>
+                <w:rtl w:val="0"/>
+              </w:rPr>
+              <w:t xml:space="preserve">Fuente (Persona que ha identificado la necesidad del cambio-Stakeholder)</w:t>
+            </w:r>
+            <w:r>
+              <w:rPr>
+                <w:rtl w:val="0"/>
+              </w:rPr>
+            </w:r>
+          </w:p>
+        </w:tc>
+        <w:tc>
+          <w:tcPr>
+            <w:tcBorders>
+              <w:top w:color="000000" w:space="0" w:sz="8" w:val="single"/>
+              <w:left w:color="000000" w:space="0" w:sz="8" w:val="single"/>
+              <w:bottom w:color="000000" w:space="0" w:sz="8" w:val="single"/>
+              <w:right w:color="000000" w:space="0" w:sz="8" w:val="single"/>
+            </w:tcBorders>
+            <w:tcMar>
+              <w:top w:w="100.0" w:type="dxa"/>
+              <w:left w:w="100.0" w:type="dxa"/>
+              <w:bottom w:w="100.0" w:type="dxa"/>
+              <w:right w:w="100.0" w:type="dxa"/>
+            </w:tcMar>
+          </w:tcPr>
+          <w:p>
+            <w:pPr>
+              <w:spacing w:line="240" w:lineRule="auto"/>
+              <w:rPr>
+                <w:rFonts w:ascii="Times New Roman" w:cs="Times New Roman" w:eastAsia="Times New Roman" w:hAnsi="Times New Roman"/>
+                <w:sz w:val="24"/>
+                <w:szCs w:val="24"/>
+              </w:rPr>
+            </w:pPr>
+            <w:r>
+              <w:rPr>
+                <w:rFonts w:ascii="Times New Roman" w:cs="Times New Roman" w:eastAsia="Times New Roman" w:hAnsi="Times New Roman"/>
+                <w:sz w:val="24"/>
+                <w:szCs w:val="24"/>
+                <w:rtl w:val="0"/>
+              </w:rPr>
+              <w:t xml:space="preserve">Matilde Fraile (Encargada de Caja)    </w:t>
+            </w:r>
+          </w:p>
+        </w:tc>
+      </w:tr>
+      <w:tr>
+        <w:trPr>
+          <w:cantSplit w:val="0"/>
+          <w:tblHeader w:val="0"/>
+        </w:trPr>
+        <w:tc>
+          <w:tcPr>
+            <w:tcBorders>
+              <w:top w:color="000000" w:space="0" w:sz="8" w:val="single"/>
+              <w:left w:color="000000" w:space="0" w:sz="8" w:val="single"/>
+              <w:bottom w:color="000000" w:space="0" w:sz="8" w:val="single"/>
+              <w:right w:color="000000" w:space="0" w:sz="8" w:val="single"/>
+            </w:tcBorders>
+            <w:tcMar>
+              <w:top w:w="100.0" w:type="dxa"/>
+              <w:left w:w="100.0" w:type="dxa"/>
+              <w:bottom w:w="100.0" w:type="dxa"/>
+              <w:right w:w="100.0" w:type="dxa"/>
+            </w:tcMar>
+          </w:tcPr>
+          <w:p>
+            <w:pPr>
+              <w:spacing w:line="240" w:lineRule="auto"/>
+              <w:rPr>
+                <w:rFonts w:ascii="Times New Roman" w:cs="Times New Roman" w:eastAsia="Times New Roman" w:hAnsi="Times New Roman"/>
+                <w:b w:val="1"/>
+                <w:sz w:val="24"/>
+                <w:szCs w:val="24"/>
+              </w:rPr>
+            </w:pPr>
+            <w:r>
+              <w:rPr>
+                <w:rFonts w:ascii="Calibri" w:cs="Calibri" w:eastAsia="Calibri" w:hAnsi="Calibri"/>
+                <w:b w:val="1"/>
+                <w:rtl w:val="0"/>
+              </w:rPr>
+              <w:t xml:space="preserve">Autor (Autoriza el cambio)</w:t>
+            </w:r>
+            <w:r>
+              <w:rPr>
+                <w:rtl w:val="0"/>
+              </w:rPr>
+            </w:r>
+          </w:p>
+        </w:tc>
+        <w:tc>
+          <w:tcPr>
+            <w:tcBorders>
+              <w:top w:color="000000" w:space="0" w:sz="8" w:val="single"/>
+              <w:left w:color="000000" w:space="0" w:sz="8" w:val="single"/>
+              <w:bottom w:color="000000" w:space="0" w:sz="8" w:val="single"/>
+              <w:right w:color="000000" w:space="0" w:sz="8" w:val="single"/>
+            </w:tcBorders>
+            <w:tcMar>
+              <w:top w:w="100.0" w:type="dxa"/>
+              <w:left w:w="100.0" w:type="dxa"/>
+              <w:bottom w:w="100.0" w:type="dxa"/>
+              <w:right w:w="100.0" w:type="dxa"/>
+            </w:tcMar>
+          </w:tcPr>
+          <w:p>
+            <w:pPr>
+              <w:spacing w:line="240" w:lineRule="auto"/>
+              <w:rPr>
+                <w:rFonts w:ascii="Times New Roman" w:cs="Times New Roman" w:eastAsia="Times New Roman" w:hAnsi="Times New Roman"/>
+                <w:sz w:val="24"/>
+                <w:szCs w:val="24"/>
+              </w:rPr>
+            </w:pPr>
+            <w:r>
+              <w:rPr>
+                <w:rFonts w:ascii="Times New Roman" w:cs="Times New Roman" w:eastAsia="Times New Roman" w:hAnsi="Times New Roman"/>
+                <w:sz w:val="24"/>
+                <w:szCs w:val="24"/>
+                <w:rtl w:val="0"/>
+              </w:rPr>
+              <w:t xml:space="preserve">Benito Gomez (Gerente de la Licorería)</w:t>
+            </w:r>
+          </w:p>
+        </w:tc>
+      </w:tr>
+      <w:tr>
+        <w:trPr>
+          <w:cantSplit w:val="0"/>
+          <w:tblHeader w:val="0"/>
+        </w:trPr>
+        <w:tc>
+          <w:tcPr>
+            <w:tcBorders>
+              <w:top w:color="000000" w:space="0" w:sz="8" w:val="single"/>
+              <w:left w:color="000000" w:space="0" w:sz="8" w:val="single"/>
+              <w:bottom w:color="000000" w:space="0" w:sz="8" w:val="single"/>
+              <w:right w:color="000000" w:space="0" w:sz="8" w:val="single"/>
+            </w:tcBorders>
+            <w:tcMar>
+              <w:top w:w="100.0" w:type="dxa"/>
+              <w:left w:w="100.0" w:type="dxa"/>
+              <w:bottom w:w="100.0" w:type="dxa"/>
+              <w:right w:w="100.0" w:type="dxa"/>
+            </w:tcMar>
+          </w:tcPr>
+          <w:p>
+            <w:pPr>
+              <w:spacing w:line="240" w:lineRule="auto"/>
+              <w:rPr>
+                <w:rFonts w:ascii="Times New Roman" w:cs="Times New Roman" w:eastAsia="Times New Roman" w:hAnsi="Times New Roman"/>
+                <w:b w:val="1"/>
+                <w:sz w:val="24"/>
+                <w:szCs w:val="24"/>
+              </w:rPr>
+            </w:pPr>
+            <w:r>
+              <w:rPr>
+                <w:rFonts w:ascii="Calibri" w:cs="Calibri" w:eastAsia="Calibri" w:hAnsi="Calibri"/>
+                <w:b w:val="1"/>
+                <w:rtl w:val="0"/>
+              </w:rPr>
+              <w:t xml:space="preserve">Descripción:</w:t>
+            </w:r>
+            <w:r>
+              <w:rPr>
+                <w:rtl w:val="0"/>
+              </w:rPr>
+            </w:r>
+          </w:p>
+        </w:tc>
+        <w:tc>
+          <w:tcPr>
+            <w:tcBorders>
+              <w:top w:color="000000" w:space="0" w:sz="8" w:val="single"/>
+              <w:left w:color="000000" w:space="0" w:sz="8" w:val="single"/>
+              <w:bottom w:color="000000" w:space="0" w:sz="8" w:val="single"/>
+              <w:right w:color="000000" w:space="0" w:sz="8" w:val="single"/>
+            </w:tcBorders>
+            <w:tcMar>
+              <w:top w:w="100.0" w:type="dxa"/>
+              <w:left w:w="100.0" w:type="dxa"/>
+              <w:bottom w:w="100.0" w:type="dxa"/>
+              <w:right w:w="100.0" w:type="dxa"/>
+            </w:tcMar>
+          </w:tcPr>
+          <w:p>
+            <w:pPr>
+              <w:spacing w:line="240" w:lineRule="auto"/>
+              <w:rPr>
+                <w:rFonts w:ascii="Times New Roman" w:cs="Times New Roman" w:eastAsia="Times New Roman" w:hAnsi="Times New Roman"/>
+                <w:sz w:val="24"/>
+                <w:szCs w:val="24"/>
+              </w:rPr>
+            </w:pPr>
+            <w:r>
+              <w:rPr>
+                <w:rFonts w:ascii="Times New Roman" w:cs="Times New Roman" w:eastAsia="Times New Roman" w:hAnsi="Times New Roman"/>
+                <w:sz w:val="24"/>
+                <w:szCs w:val="24"/>
+                <w:rtl w:val="0"/>
+              </w:rPr>
+              <w:t xml:space="preserve">En el “módulo de gestión de inventarios” se necesita que se registren el retiro de  productos del almacén así como también se ingrese por medio de los proveedores.</w:t>
+            </w:r>
+          </w:p>
+        </w:tc>
+      </w:tr>
+      <w:tr>
+        <w:trPr>
+          <w:cantSplit w:val="0"/>
+          <w:tblHeader w:val="0"/>
+        </w:trPr>
+        <w:tc>
+          <w:tcPr>
+            <w:tcBorders>
+              <w:top w:color="000000" w:space="0" w:sz="8" w:val="single"/>
+              <w:left w:color="000000" w:space="0" w:sz="8" w:val="single"/>
+              <w:bottom w:color="000000" w:space="0" w:sz="8" w:val="single"/>
+              <w:right w:color="000000" w:space="0" w:sz="8" w:val="single"/>
+            </w:tcBorders>
+            <w:tcMar>
+              <w:top w:w="100.0" w:type="dxa"/>
+              <w:left w:w="100.0" w:type="dxa"/>
+              <w:bottom w:w="100.0" w:type="dxa"/>
+              <w:right w:w="100.0" w:type="dxa"/>
+            </w:tcMar>
+          </w:tcPr>
+          <w:p>
+            <w:pPr>
+              <w:spacing w:line="240" w:lineRule="auto"/>
+              <w:rPr>
+                <w:rFonts w:ascii="Times New Roman" w:cs="Times New Roman" w:eastAsia="Times New Roman" w:hAnsi="Times New Roman"/>
+                <w:b w:val="1"/>
+                <w:sz w:val="24"/>
+                <w:szCs w:val="24"/>
+              </w:rPr>
+            </w:pPr>
+            <w:r>
+              <w:rPr>
+                <w:rFonts w:ascii="Calibri" w:cs="Calibri" w:eastAsia="Calibri" w:hAnsi="Calibri"/>
+                <w:b w:val="1"/>
+                <w:rtl w:val="0"/>
+              </w:rPr>
+              <w:t xml:space="preserve">Justificación:</w:t>
+            </w:r>
+            <w:r>
+              <w:rPr>
+                <w:rtl w:val="0"/>
+              </w:rPr>
+            </w:r>
+          </w:p>
+        </w:tc>
+        <w:tc>
+          <w:tcPr>
+            <w:tcBorders>
+              <w:top w:color="000000" w:space="0" w:sz="8" w:val="single"/>
+              <w:left w:color="000000" w:space="0" w:sz="8" w:val="single"/>
+              <w:bottom w:color="000000" w:space="0" w:sz="8" w:val="single"/>
+              <w:right w:color="000000" w:space="0" w:sz="8" w:val="single"/>
+            </w:tcBorders>
+            <w:tcMar>
+              <w:top w:w="100.0" w:type="dxa"/>
+              <w:left w:w="100.0" w:type="dxa"/>
+              <w:bottom w:w="100.0" w:type="dxa"/>
+              <w:right w:w="100.0" w:type="dxa"/>
+            </w:tcMar>
+          </w:tcPr>
+          <w:p>
+            <w:pPr>
+              <w:spacing w:line="240" w:lineRule="auto"/>
+              <w:rPr>
+                <w:rFonts w:ascii="Times New Roman" w:cs="Times New Roman" w:eastAsia="Times New Roman" w:hAnsi="Times New Roman"/>
+                <w:sz w:val="24"/>
+                <w:szCs w:val="24"/>
+              </w:rPr>
+            </w:pPr>
+            <w:r>
+              <w:rPr>
+                <w:rFonts w:ascii="Times New Roman" w:cs="Times New Roman" w:eastAsia="Times New Roman" w:hAnsi="Times New Roman"/>
+                <w:sz w:val="24"/>
+                <w:szCs w:val="24"/>
+                <w:rtl w:val="0"/>
+              </w:rPr>
+              <w:t xml:space="preserve">Los usuarios no encuentran productos que en el sistema se indica que están disponibles, creando confusión por una mala gestión y actualización del inventario.</w:t>
+            </w:r>
+          </w:p>
+        </w:tc>
+      </w:tr>
+    </w:tbl>
+    <w:p>
+      <w:pPr>
+        <w:spacing w:line="240" w:lineRule="auto"/>
+        <w:jc w:val="center"/>
+        <w:rPr>
+          <w:rFonts w:ascii="Times New Roman" w:cs="Times New Roman" w:eastAsia="Times New Roman" w:hAnsi="Times New Roman"/>
+        </w:rPr>
+      </w:pPr>
+      <w:r>
+        <w:rPr>
+          <w:rtl w:val="0"/>
+        </w:rPr>
+      </w:r>
+    </w:p>
+    <w:p>
+      <w:pPr>
+        <w:spacing w:after="240" w:before="240" w:lineRule="auto"/>
+        <w:ind w:left="2160"/>
+        <w:rPr>
+          <w:rFonts w:ascii="Times New Roman" w:cs="Times New Roman" w:eastAsia="Times New Roman" w:hAnsi="Times New Roman"/>
+        </w:rPr>
+      </w:pPr>
+      <w:r>
+        <w:rPr>
+          <w:rtl w:val="0"/>
+        </w:rPr>
+      </w:r>
+    </w:p>
+    <w:p>
+      <w:pPr>
+        <w:spacing w:after="240" w:before="240" w:lineRule="auto"/>
+        <w:ind w:left="2160"/>
+        <w:rPr>
+          <w:rFonts w:ascii="Times New Roman" w:cs="Times New Roman" w:eastAsia="Times New Roman" w:hAnsi="Times New Roman"/>
+        </w:rPr>
+      </w:pPr>
+      <w:r>
+        <w:rPr>
+          <w:rtl w:val="0"/>
+        </w:rPr>
+      </w:r>
+    </w:p>
+    <w:tbl>
+      <w:tblPr>
+        <w:tblStyle w:val="Table10"/>
+        <w:tblW w:w="9000.0" w:type="dxa"/>
+        <w:jc w:val="left"/>
+        <w:tblBorders>
+          <w:top w:color="000000" w:space="0" w:sz="8" w:val="single"/>
+          <w:left w:color="000000" w:space="0" w:sz="8" w:val="single"/>
+          <w:bottom w:color="000000" w:space="0" w:sz="8" w:val="single"/>
+          <w:right w:color="000000" w:space="0" w:sz="8" w:val="single"/>
+          <w:insideH w:color="000000" w:space="0" w:sz="8" w:val="single"/>
+          <w:insideV w:color="000000" w:space="0" w:sz="8" w:val="single"/>
+        </w:tblBorders>
+        <w:tblLayout w:type="fixed"/>
+        <w:tblLook w:val="0600"/>
+      </w:tblPr>
+      <w:tblGrid>
+        <w:gridCol w:w="3120"/>
+        <w:gridCol w:w="5880"/>
+        <w:tblGridChange w:id="0">
+          <w:tblGrid>
+            <w:gridCol w:w="3120"/>
+            <w:gridCol w:w="5880"/>
+          </w:tblGrid>
+        </w:tblGridChange>
+      </w:tblGrid>
+      <w:tr>
+        <w:trPr>
+          <w:cantSplit w:val="0"/>
+          <w:trHeight w:val="407.87109375" w:hRule="atLeast"/>
+          <w:tblHeader w:val="0"/>
+        </w:trPr>
+        <w:tc>
+          <w:tcPr>
+            <w:tcBorders>
+              <w:top w:color="000000" w:space="0" w:sz="8" w:val="single"/>
+              <w:left w:color="000000" w:space="0" w:sz="8" w:val="single"/>
+              <w:bottom w:color="000000" w:space="0" w:sz="8" w:val="single"/>
+              <w:right w:color="000000" w:space="0" w:sz="8" w:val="single"/>
+            </w:tcBorders>
+            <w:tcMar>
+              <w:top w:w="100.0" w:type="dxa"/>
+              <w:left w:w="100.0" w:type="dxa"/>
+              <w:bottom w:w="100.0" w:type="dxa"/>
+              <w:right w:w="100.0" w:type="dxa"/>
+            </w:tcMar>
+          </w:tcPr>
+          <w:p>
+            <w:pPr>
+              <w:spacing w:line="240" w:lineRule="auto"/>
+              <w:jc w:val="center"/>
+              <w:rPr>
+                <w:rFonts w:ascii="Times New Roman" w:cs="Times New Roman" w:eastAsia="Times New Roman" w:hAnsi="Times New Roman"/>
+                <w:b w:val="1"/>
+                <w:sz w:val="24"/>
+                <w:szCs w:val="24"/>
+              </w:rPr>
+            </w:pPr>
+            <w:r>
+              <w:rPr>
+                <w:rFonts w:ascii="Calibri" w:cs="Calibri" w:eastAsia="Calibri" w:hAnsi="Calibri"/>
+                <w:b w:val="1"/>
+                <w:rtl w:val="0"/>
+              </w:rPr>
+              <w:t xml:space="preserve">Campo </w:t>
+            </w:r>
+            <w:r>
+              <w:rPr>
+                <w:rtl w:val="0"/>
+              </w:rPr>
+            </w:r>
+          </w:p>
+        </w:tc>
+        <w:tc>
+          <w:tcPr>
+            <w:tcBorders>
+              <w:top w:color="000000" w:space="0" w:sz="8" w:val="single"/>
+              <w:left w:color="000000" w:space="0" w:sz="8" w:val="single"/>
+              <w:bottom w:color="000000" w:space="0" w:sz="8" w:val="single"/>
+              <w:right w:color="000000" w:space="0" w:sz="8" w:val="single"/>
+            </w:tcBorders>
+            <w:tcMar>
+              <w:top w:w="100.0" w:type="dxa"/>
+              <w:left w:w="100.0" w:type="dxa"/>
+              <w:bottom w:w="100.0" w:type="dxa"/>
+              <w:right w:w="100.0" w:type="dxa"/>
+            </w:tcMar>
+          </w:tcPr>
+          <w:p>
+            <w:pPr>
+              <w:spacing w:line="240" w:lineRule="auto"/>
+              <w:jc w:val="center"/>
+              <w:rPr>
+                <w:rFonts w:ascii="Times New Roman" w:cs="Times New Roman" w:eastAsia="Times New Roman" w:hAnsi="Times New Roman"/>
+                <w:b w:val="1"/>
+                <w:sz w:val="24"/>
+                <w:szCs w:val="24"/>
+              </w:rPr>
+            </w:pPr>
+            <w:r>
+              <w:rPr>
+                <w:rFonts w:ascii="Times New Roman" w:cs="Times New Roman" w:eastAsia="Times New Roman" w:hAnsi="Times New Roman"/>
+                <w:b w:val="1"/>
+                <w:sz w:val="24"/>
+                <w:szCs w:val="24"/>
+                <w:rtl w:val="0"/>
+              </w:rPr>
+              <w:t xml:space="preserve">Descripción</w:t>
+            </w:r>
+          </w:p>
+        </w:tc>
+      </w:tr>
+      <w:tr>
+        <w:trPr>
+          <w:cantSplit w:val="0"/>
+          <w:tblHeader w:val="0"/>
+        </w:trPr>
+        <w:tc>
+          <w:tcPr>
+            <w:tcBorders>
+              <w:top w:color="000000" w:space="0" w:sz="8" w:val="single"/>
+              <w:left w:color="000000" w:space="0" w:sz="8" w:val="single"/>
+              <w:bottom w:color="000000" w:space="0" w:sz="8" w:val="single"/>
+              <w:right w:color="000000" w:space="0" w:sz="8" w:val="single"/>
+            </w:tcBorders>
+            <w:tcMar>
+              <w:top w:w="100.0" w:type="dxa"/>
+              <w:left w:w="100.0" w:type="dxa"/>
+              <w:bottom w:w="100.0" w:type="dxa"/>
+              <w:right w:w="100.0" w:type="dxa"/>
+            </w:tcMar>
+          </w:tcPr>
+          <w:p>
+            <w:pPr>
+              <w:spacing w:line="240" w:lineRule="auto"/>
+              <w:rPr>
+                <w:rFonts w:ascii="Times New Roman" w:cs="Times New Roman" w:eastAsia="Times New Roman" w:hAnsi="Times New Roman"/>
+                <w:b w:val="1"/>
+                <w:sz w:val="24"/>
+                <w:szCs w:val="24"/>
+              </w:rPr>
+            </w:pPr>
+            <w:r>
+              <w:rPr>
+                <w:rFonts w:ascii="Calibri" w:cs="Calibri" w:eastAsia="Calibri" w:hAnsi="Calibri"/>
+                <w:b w:val="1"/>
+                <w:rtl w:val="0"/>
+              </w:rPr>
+              <w:t xml:space="preserve">Fecha de creación </w:t>
+            </w:r>
+            <w:r>
+              <w:rPr>
+                <w:rtl w:val="0"/>
+              </w:rPr>
+            </w:r>
+          </w:p>
+        </w:tc>
+        <w:tc>
+          <w:tcPr>
+            <w:tcBorders>
+              <w:top w:color="000000" w:space="0" w:sz="8" w:val="single"/>
+              <w:left w:color="000000" w:space="0" w:sz="8" w:val="single"/>
+              <w:bottom w:color="000000" w:space="0" w:sz="8" w:val="single"/>
+              <w:right w:color="000000" w:space="0" w:sz="8" w:val="single"/>
+            </w:tcBorders>
+            <w:tcMar>
+              <w:top w:w="100.0" w:type="dxa"/>
+              <w:left w:w="100.0" w:type="dxa"/>
+              <w:bottom w:w="100.0" w:type="dxa"/>
+              <w:right w:w="100.0" w:type="dxa"/>
+            </w:tcMar>
+          </w:tcPr>
+          <w:p>
+            <w:pPr>
+              <w:spacing w:line="240" w:lineRule="auto"/>
+              <w:rPr>
+                <w:rFonts w:ascii="Times New Roman" w:cs="Times New Roman" w:eastAsia="Times New Roman" w:hAnsi="Times New Roman"/>
+                <w:sz w:val="24"/>
+                <w:szCs w:val="24"/>
+              </w:rPr>
+            </w:pPr>
+            <w:r>
+              <w:rPr>
+                <w:rFonts w:ascii="Times New Roman" w:cs="Times New Roman" w:eastAsia="Times New Roman" w:hAnsi="Times New Roman"/>
+                <w:sz w:val="24"/>
+                <w:szCs w:val="24"/>
+                <w:rtl w:val="0"/>
+              </w:rPr>
+              <w:t xml:space="preserve">17/10/2022</w:t>
+            </w:r>
+          </w:p>
+        </w:tc>
+      </w:tr>
+      <w:tr>
+        <w:trPr>
+          <w:cantSplit w:val="0"/>
+          <w:tblHeader w:val="0"/>
+        </w:trPr>
+        <w:tc>
+          <w:tcPr>
+            <w:tcBorders>
+              <w:top w:color="000000" w:space="0" w:sz="8" w:val="single"/>
+              <w:left w:color="000000" w:space="0" w:sz="8" w:val="single"/>
+              <w:bottom w:color="000000" w:space="0" w:sz="8" w:val="single"/>
+              <w:right w:color="000000" w:space="0" w:sz="8" w:val="single"/>
+            </w:tcBorders>
+            <w:tcMar>
+              <w:top w:w="100.0" w:type="dxa"/>
+              <w:left w:w="100.0" w:type="dxa"/>
+              <w:bottom w:w="100.0" w:type="dxa"/>
+              <w:right w:w="100.0" w:type="dxa"/>
+            </w:tcMar>
+          </w:tcPr>
+          <w:p>
+            <w:pPr>
+              <w:spacing w:line="240" w:lineRule="auto"/>
+              <w:rPr>
+                <w:rFonts w:ascii="Times New Roman" w:cs="Times New Roman" w:eastAsia="Times New Roman" w:hAnsi="Times New Roman"/>
+                <w:b w:val="1"/>
+                <w:sz w:val="24"/>
+                <w:szCs w:val="24"/>
+              </w:rPr>
+            </w:pPr>
+            <w:r>
+              <w:rPr>
+                <w:rFonts w:ascii="Times New Roman" w:cs="Times New Roman" w:eastAsia="Times New Roman" w:hAnsi="Times New Roman"/>
+                <w:b w:val="1"/>
+                <w:sz w:val="24"/>
+                <w:szCs w:val="24"/>
+                <w:rtl w:val="0"/>
+              </w:rPr>
+              <w:t xml:space="preserve">Sistema</w:t>
+            </w:r>
+          </w:p>
+        </w:tc>
+        <w:tc>
+          <w:tcPr>
+            <w:tcBorders>
+              <w:top w:color="000000" w:space="0" w:sz="8" w:val="single"/>
+              <w:left w:color="000000" w:space="0" w:sz="8" w:val="single"/>
+              <w:bottom w:color="000000" w:space="0" w:sz="8" w:val="single"/>
+              <w:right w:color="000000" w:space="0" w:sz="8" w:val="single"/>
+            </w:tcBorders>
+            <w:tcMar>
+              <w:top w:w="100.0" w:type="dxa"/>
+              <w:left w:w="100.0" w:type="dxa"/>
+              <w:bottom w:w="100.0" w:type="dxa"/>
+              <w:right w:w="100.0" w:type="dxa"/>
+            </w:tcMar>
+          </w:tcPr>
+          <w:p>
+            <w:pPr>
+              <w:spacing w:line="240" w:lineRule="auto"/>
+              <w:rPr>
+                <w:rFonts w:ascii="Times New Roman" w:cs="Times New Roman" w:eastAsia="Times New Roman" w:hAnsi="Times New Roman"/>
+                <w:sz w:val="24"/>
+                <w:szCs w:val="24"/>
+              </w:rPr>
+            </w:pPr>
+            <w:r>
+              <w:rPr>
+                <w:rFonts w:ascii="Times New Roman" w:cs="Times New Roman" w:eastAsia="Times New Roman" w:hAnsi="Times New Roman"/>
+                <w:sz w:val="24"/>
+                <w:szCs w:val="24"/>
+                <w:rtl w:val="0"/>
+              </w:rPr>
+              <w:t xml:space="preserve">eLiquor - Sincronización de foto de perfil de usuario en interfaz login</w:t>
+            </w:r>
+          </w:p>
+        </w:tc>
+      </w:tr>
+      <w:tr>
+        <w:trPr>
+          <w:cantSplit w:val="0"/>
+          <w:tblHeader w:val="0"/>
+        </w:trPr>
+        <w:tc>
+          <w:tcPr>
+            <w:tcBorders>
+              <w:top w:color="000000" w:space="0" w:sz="8" w:val="single"/>
+              <w:left w:color="000000" w:space="0" w:sz="8" w:val="single"/>
+              <w:bottom w:color="000000" w:space="0" w:sz="8" w:val="single"/>
+              <w:right w:color="000000" w:space="0" w:sz="8" w:val="single"/>
+            </w:tcBorders>
+            <w:tcMar>
+              <w:top w:w="100.0" w:type="dxa"/>
+              <w:left w:w="100.0" w:type="dxa"/>
+              <w:bottom w:w="100.0" w:type="dxa"/>
+              <w:right w:w="100.0" w:type="dxa"/>
+            </w:tcMar>
+          </w:tcPr>
+          <w:p>
+            <w:pPr>
+              <w:spacing w:line="240" w:lineRule="auto"/>
+              <w:rPr>
+                <w:rFonts w:ascii="Times New Roman" w:cs="Times New Roman" w:eastAsia="Times New Roman" w:hAnsi="Times New Roman"/>
+                <w:b w:val="1"/>
+                <w:sz w:val="24"/>
+                <w:szCs w:val="24"/>
+              </w:rPr>
+            </w:pPr>
+            <w:r>
+              <w:rPr>
+                <w:rFonts w:ascii="Calibri" w:cs="Calibri" w:eastAsia="Calibri" w:hAnsi="Calibri"/>
+                <w:b w:val="1"/>
+                <w:rtl w:val="0"/>
+              </w:rPr>
+              <w:t xml:space="preserve">Fuente (Persona que ha identificado la necesidad del cambio-Stakeholder)</w:t>
+            </w:r>
+            <w:r>
+              <w:rPr>
+                <w:rtl w:val="0"/>
+              </w:rPr>
+            </w:r>
+          </w:p>
+        </w:tc>
+        <w:tc>
+          <w:tcPr>
+            <w:tcBorders>
+              <w:top w:color="000000" w:space="0" w:sz="8" w:val="single"/>
+              <w:left w:color="000000" w:space="0" w:sz="8" w:val="single"/>
+              <w:bottom w:color="000000" w:space="0" w:sz="8" w:val="single"/>
+              <w:right w:color="000000" w:space="0" w:sz="8" w:val="single"/>
+            </w:tcBorders>
+            <w:tcMar>
+              <w:top w:w="100.0" w:type="dxa"/>
+              <w:left w:w="100.0" w:type="dxa"/>
+              <w:bottom w:w="100.0" w:type="dxa"/>
+              <w:right w:w="100.0" w:type="dxa"/>
+            </w:tcMar>
+          </w:tcPr>
+          <w:p>
+            <w:pPr>
+              <w:spacing w:line="240" w:lineRule="auto"/>
+              <w:rPr>
+                <w:rFonts w:ascii="Times New Roman" w:cs="Times New Roman" w:eastAsia="Times New Roman" w:hAnsi="Times New Roman"/>
+                <w:sz w:val="24"/>
+                <w:szCs w:val="24"/>
+              </w:rPr>
+            </w:pPr>
+            <w:r>
+              <w:rPr>
+                <w:rFonts w:ascii="Times New Roman" w:cs="Times New Roman" w:eastAsia="Times New Roman" w:hAnsi="Times New Roman"/>
+                <w:sz w:val="24"/>
+                <w:szCs w:val="24"/>
+                <w:rtl w:val="0"/>
+              </w:rPr>
+              <w:t xml:space="preserve">Matilde Fraile (Encargada de Caja)    </w:t>
+            </w:r>
+          </w:p>
+        </w:tc>
+      </w:tr>
+      <w:tr>
+        <w:trPr>
+          <w:cantSplit w:val="0"/>
+          <w:tblHeader w:val="0"/>
+        </w:trPr>
+        <w:tc>
+          <w:tcPr>
+            <w:tcBorders>
+              <w:top w:color="000000" w:space="0" w:sz="8" w:val="single"/>
+              <w:left w:color="000000" w:space="0" w:sz="8" w:val="single"/>
+              <w:bottom w:color="000000" w:space="0" w:sz="8" w:val="single"/>
+              <w:right w:color="000000" w:space="0" w:sz="8" w:val="single"/>
+            </w:tcBorders>
+            <w:tcMar>
+              <w:top w:w="100.0" w:type="dxa"/>
+              <w:left w:w="100.0" w:type="dxa"/>
+              <w:bottom w:w="100.0" w:type="dxa"/>
+              <w:right w:w="100.0" w:type="dxa"/>
+            </w:tcMar>
+          </w:tcPr>
+          <w:p>
+            <w:pPr>
+              <w:spacing w:line="240" w:lineRule="auto"/>
+              <w:rPr>
+                <w:rFonts w:ascii="Times New Roman" w:cs="Times New Roman" w:eastAsia="Times New Roman" w:hAnsi="Times New Roman"/>
+                <w:b w:val="1"/>
+                <w:sz w:val="24"/>
+                <w:szCs w:val="24"/>
+              </w:rPr>
+            </w:pPr>
+            <w:r>
+              <w:rPr>
+                <w:rFonts w:ascii="Calibri" w:cs="Calibri" w:eastAsia="Calibri" w:hAnsi="Calibri"/>
+                <w:b w:val="1"/>
+                <w:rtl w:val="0"/>
+              </w:rPr>
+              <w:t xml:space="preserve">Autor (Autoriza el cambio)</w:t>
+            </w:r>
+            <w:r>
+              <w:rPr>
+                <w:rtl w:val="0"/>
+              </w:rPr>
+            </w:r>
+          </w:p>
+        </w:tc>
+        <w:tc>
+          <w:tcPr>
+            <w:tcBorders>
+              <w:top w:color="000000" w:space="0" w:sz="8" w:val="single"/>
+              <w:left w:color="000000" w:space="0" w:sz="8" w:val="single"/>
+              <w:bottom w:color="000000" w:space="0" w:sz="8" w:val="single"/>
+              <w:right w:color="000000" w:space="0" w:sz="8" w:val="single"/>
+            </w:tcBorders>
+            <w:tcMar>
+              <w:top w:w="100.0" w:type="dxa"/>
+              <w:left w:w="100.0" w:type="dxa"/>
+              <w:bottom w:w="100.0" w:type="dxa"/>
+              <w:right w:w="100.0" w:type="dxa"/>
+            </w:tcMar>
+          </w:tcPr>
+          <w:p>
+            <w:pPr>
+              <w:spacing w:line="240" w:lineRule="auto"/>
+              <w:rPr>
+                <w:rFonts w:ascii="Times New Roman" w:cs="Times New Roman" w:eastAsia="Times New Roman" w:hAnsi="Times New Roman"/>
+                <w:sz w:val="24"/>
+                <w:szCs w:val="24"/>
+              </w:rPr>
+            </w:pPr>
+            <w:r>
+              <w:rPr>
+                <w:rFonts w:ascii="Times New Roman" w:cs="Times New Roman" w:eastAsia="Times New Roman" w:hAnsi="Times New Roman"/>
+                <w:sz w:val="24"/>
+                <w:szCs w:val="24"/>
+                <w:rtl w:val="0"/>
+              </w:rPr>
+              <w:t xml:space="preserve">Benito Gomez (Gerente de la Licorería)</w:t>
+            </w:r>
+          </w:p>
+        </w:tc>
+      </w:tr>
+      <w:tr>
+        <w:trPr>
+          <w:cantSplit w:val="0"/>
+          <w:tblHeader w:val="0"/>
+        </w:trPr>
+        <w:tc>
+          <w:tcPr>
+            <w:tcBorders>
+              <w:top w:color="000000" w:space="0" w:sz="8" w:val="single"/>
+              <w:left w:color="000000" w:space="0" w:sz="8" w:val="single"/>
+              <w:bottom w:color="000000" w:space="0" w:sz="8" w:val="single"/>
+              <w:right w:color="000000" w:space="0" w:sz="8" w:val="single"/>
+            </w:tcBorders>
+            <w:tcMar>
+              <w:top w:w="100.0" w:type="dxa"/>
+              <w:left w:w="100.0" w:type="dxa"/>
+              <w:bottom w:w="100.0" w:type="dxa"/>
+              <w:right w:w="100.0" w:type="dxa"/>
+            </w:tcMar>
+          </w:tcPr>
+          <w:p>
+            <w:pPr>
+              <w:spacing w:line="240" w:lineRule="auto"/>
+              <w:rPr>
+                <w:rFonts w:ascii="Times New Roman" w:cs="Times New Roman" w:eastAsia="Times New Roman" w:hAnsi="Times New Roman"/>
+                <w:b w:val="1"/>
+                <w:sz w:val="24"/>
+                <w:szCs w:val="24"/>
+              </w:rPr>
+            </w:pPr>
+            <w:r>
+              <w:rPr>
+                <w:rFonts w:ascii="Calibri" w:cs="Calibri" w:eastAsia="Calibri" w:hAnsi="Calibri"/>
+                <w:b w:val="1"/>
+                <w:rtl w:val="0"/>
+              </w:rPr>
+              <w:t xml:space="preserve">Descripción:</w:t>
+            </w:r>
+            <w:r>
+              <w:rPr>
+                <w:rtl w:val="0"/>
+              </w:rPr>
+            </w:r>
+          </w:p>
+        </w:tc>
+        <w:tc>
+          <w:tcPr>
+            <w:tcBorders>
+              <w:top w:color="000000" w:space="0" w:sz="8" w:val="single"/>
+              <w:left w:color="000000" w:space="0" w:sz="8" w:val="single"/>
+              <w:bottom w:color="000000" w:space="0" w:sz="8" w:val="single"/>
+              <w:right w:color="000000" w:space="0" w:sz="8" w:val="single"/>
+            </w:tcBorders>
+            <w:tcMar>
+              <w:top w:w="100.0" w:type="dxa"/>
+              <w:left w:w="100.0" w:type="dxa"/>
+              <w:bottom w:w="100.0" w:type="dxa"/>
+              <w:right w:w="100.0" w:type="dxa"/>
+            </w:tcMar>
+          </w:tcPr>
+          <w:p>
+            <w:pPr>
+              <w:spacing w:line="240" w:lineRule="auto"/>
+              <w:rPr>
+                <w:rFonts w:ascii="Times New Roman" w:cs="Times New Roman" w:eastAsia="Times New Roman" w:hAnsi="Times New Roman"/>
+                <w:sz w:val="24"/>
+                <w:szCs w:val="24"/>
+              </w:rPr>
+            </w:pPr>
+            <w:r>
+              <w:rPr>
+                <w:rFonts w:ascii="Times New Roman" w:cs="Times New Roman" w:eastAsia="Times New Roman" w:hAnsi="Times New Roman"/>
+                <w:sz w:val="24"/>
+                <w:szCs w:val="24"/>
+                <w:rtl w:val="0"/>
+              </w:rPr>
+              <w:t xml:space="preserve">En el “módulo de acceso al sistema” se necesita que aparezcan las fotos de los usuarios registrados al sistema.</w:t>
+            </w:r>
+          </w:p>
+        </w:tc>
+      </w:tr>
+      <w:tr>
+        <w:trPr>
+          <w:cantSplit w:val="0"/>
+          <w:tblHeader w:val="0"/>
+        </w:trPr>
+        <w:tc>
+          <w:tcPr>
+            <w:tcBorders>
+              <w:top w:color="000000" w:space="0" w:sz="8" w:val="single"/>
+              <w:left w:color="000000" w:space="0" w:sz="8" w:val="single"/>
+              <w:bottom w:color="000000" w:space="0" w:sz="8" w:val="single"/>
+              <w:right w:color="000000" w:space="0" w:sz="8" w:val="single"/>
+            </w:tcBorders>
+            <w:tcMar>
+              <w:top w:w="100.0" w:type="dxa"/>
+              <w:left w:w="100.0" w:type="dxa"/>
+              <w:bottom w:w="100.0" w:type="dxa"/>
+              <w:right w:w="100.0" w:type="dxa"/>
+            </w:tcMar>
+          </w:tcPr>
+          <w:p>
+            <w:pPr>
+              <w:spacing w:line="240" w:lineRule="auto"/>
+              <w:rPr>
+                <w:rFonts w:ascii="Times New Roman" w:cs="Times New Roman" w:eastAsia="Times New Roman" w:hAnsi="Times New Roman"/>
+                <w:b w:val="1"/>
+                <w:sz w:val="24"/>
+                <w:szCs w:val="24"/>
+              </w:rPr>
+            </w:pPr>
+            <w:r>
+              <w:rPr>
+                <w:rFonts w:ascii="Calibri" w:cs="Calibri" w:eastAsia="Calibri" w:hAnsi="Calibri"/>
+                <w:b w:val="1"/>
+                <w:rtl w:val="0"/>
+              </w:rPr>
+              <w:t xml:space="preserve">Justificación:</w:t>
+            </w:r>
+            <w:r>
+              <w:rPr>
+                <w:rtl w:val="0"/>
+              </w:rPr>
+            </w:r>
+          </w:p>
+        </w:tc>
+        <w:tc>
+          <w:tcPr>
+            <w:tcBorders>
+              <w:top w:color="000000" w:space="0" w:sz="8" w:val="single"/>
+              <w:left w:color="000000" w:space="0" w:sz="8" w:val="single"/>
+              <w:bottom w:color="000000" w:space="0" w:sz="8" w:val="single"/>
+              <w:right w:color="000000" w:space="0" w:sz="8" w:val="single"/>
+            </w:tcBorders>
+            <w:tcMar>
+              <w:top w:w="100.0" w:type="dxa"/>
+              <w:left w:w="100.0" w:type="dxa"/>
+              <w:bottom w:w="100.0" w:type="dxa"/>
+              <w:right w:w="100.0" w:type="dxa"/>
+            </w:tcMar>
+          </w:tcPr>
+          <w:p>
+            <w:pPr>
+              <w:spacing w:line="240" w:lineRule="auto"/>
+              <w:rPr>
+                <w:rFonts w:ascii="Times New Roman" w:cs="Times New Roman" w:eastAsia="Times New Roman" w:hAnsi="Times New Roman"/>
+                <w:sz w:val="24"/>
+                <w:szCs w:val="24"/>
+              </w:rPr>
+            </w:pPr>
+            <w:r>
+              <w:rPr>
+                <w:rFonts w:ascii="Times New Roman" w:cs="Times New Roman" w:eastAsia="Times New Roman" w:hAnsi="Times New Roman"/>
+                <w:sz w:val="24"/>
+                <w:szCs w:val="24"/>
+                <w:rtl w:val="0"/>
+              </w:rPr>
+              <w:t xml:space="preserve">A los empleados se les dificulta la búsqueda de su usuario cuando necesitan iniciar sesión, por lo que es necesario que el sistema pueda mostrar las fotos de los empleados para una mayor rapidez de acceso.</w:t>
+            </w:r>
+          </w:p>
+        </w:tc>
+      </w:tr>
+    </w:tbl>
+    <w:p>
+      <w:pPr>
+        <w:spacing w:line="240" w:lineRule="auto"/>
+        <w:jc w:val="center"/>
+        <w:rPr>
+          <w:rFonts w:ascii="Times New Roman" w:cs="Times New Roman" w:eastAsia="Times New Roman" w:hAnsi="Times New Roman"/>
+        </w:rPr>
+      </w:pPr>
+      <w:r>
+        <w:rPr>
+          <w:rtl w:val="0"/>
+        </w:rPr>
+      </w:r>
+    </w:p>
+    <w:p>
+      <w:pPr>
+        <w:spacing w:line="240" w:lineRule="auto"/>
+        <w:jc w:val="center"/>
+        <w:rPr>
+          <w:rFonts w:ascii="Calibri" w:cs="Calibri" w:eastAsia="Calibri" w:hAnsi="Calibri"/>
+          <w:b w:val="1"/>
+          <w:sz w:val="32"/>
+          <w:szCs w:val="32"/>
+        </w:rPr>
+      </w:pPr>
+      <w:r>
+        <w:rPr>
+          <w:rtl w:val="0"/>
+        </w:rPr>
+      </w:r>
+    </w:p>
+    <w:tbl>
+      <w:tblPr>
+        <w:tblStyle w:val="Table11"/>
+        <w:tblW w:w="8921.0" w:type="dxa"/>
+        <w:jc w:val="left"/>
+        <w:tblInd w:w="-100.0" w:type="dxa"/>
+        <w:tblLayout w:type="fixed"/>
+        <w:tblLook w:val="0400"/>
+      </w:tblPr>
+      <w:tblGrid>
+        <w:gridCol w:w="2684"/>
+        <w:gridCol w:w="6237"/>
+        <w:tblGridChange w:id="0">
+          <w:tblGrid>
+            <w:gridCol w:w="2684"/>
+            <w:gridCol w:w="6237"/>
+          </w:tblGrid>
+        </w:tblGridChange>
+      </w:tblGrid>
+      <w:tr>
+        <w:trPr>
+          <w:cantSplit w:val="0"/>
+          <w:trHeight w:val="420" w:hRule="atLeast"/>
+          <w:tblHeader w:val="0"/>
+        </w:trPr>
+        <w:tc>
+          <w:tcPr>
+            <w:tcBorders>
+              <w:top w:color="000000" w:space="0" w:sz="8" w:val="single"/>
+              <w:left w:color="000000" w:space="0" w:sz="8" w:val="single"/>
+              <w:bottom w:color="000000" w:space="0" w:sz="8" w:val="single"/>
+              <w:right w:color="000000" w:space="0" w:sz="8" w:val="single"/>
+            </w:tcBorders>
+            <w:tcMar>
+              <w:top w:w="100.0" w:type="dxa"/>
+              <w:left w:w="100.0" w:type="dxa"/>
+              <w:bottom w:w="100.0" w:type="dxa"/>
+              <w:right w:w="100.0" w:type="dxa"/>
+            </w:tcMar>
+          </w:tcPr>
+          <w:p>
+            <w:pPr>
+              <w:spacing w:line="240" w:lineRule="auto"/>
+              <w:jc w:val="center"/>
+              <w:rPr>
+                <w:rFonts w:ascii="Times New Roman" w:cs="Times New Roman" w:eastAsia="Times New Roman" w:hAnsi="Times New Roman"/>
+                <w:b w:val="1"/>
+                <w:sz w:val="24"/>
+                <w:szCs w:val="24"/>
+              </w:rPr>
+            </w:pPr>
+            <w:r>
+              <w:rPr>
+                <w:rFonts w:ascii="Calibri" w:cs="Calibri" w:eastAsia="Calibri" w:hAnsi="Calibri"/>
+                <w:b w:val="1"/>
+                <w:rtl w:val="0"/>
+              </w:rPr>
+              <w:t xml:space="preserve">Campo </w:t>
+            </w:r>
+            <w:r>
+              <w:rPr>
+                <w:rtl w:val="0"/>
+              </w:rPr>
+            </w:r>
+          </w:p>
+        </w:tc>
+        <w:tc>
+          <w:tcPr>
+            <w:tcBorders>
+              <w:top w:color="000000" w:space="0" w:sz="8" w:val="single"/>
+              <w:left w:color="000000" w:space="0" w:sz="8" w:val="single"/>
+              <w:bottom w:color="000000" w:space="0" w:sz="8" w:val="single"/>
+              <w:right w:color="000000" w:space="0" w:sz="8" w:val="single"/>
+            </w:tcBorders>
+            <w:tcMar>
+              <w:top w:w="100.0" w:type="dxa"/>
+              <w:left w:w="100.0" w:type="dxa"/>
+              <w:bottom w:w="100.0" w:type="dxa"/>
+              <w:right w:w="100.0" w:type="dxa"/>
+            </w:tcMar>
+          </w:tcPr>
+          <w:p>
+            <w:pPr>
+              <w:spacing w:line="240" w:lineRule="auto"/>
+              <w:jc w:val="center"/>
+              <w:rPr>
+                <w:rFonts w:ascii="Times New Roman" w:cs="Times New Roman" w:eastAsia="Times New Roman" w:hAnsi="Times New Roman"/>
+                <w:b w:val="1"/>
+                <w:sz w:val="24"/>
+                <w:szCs w:val="24"/>
+              </w:rPr>
+            </w:pPr>
+            <w:r>
+              <w:rPr>
+                <w:rFonts w:ascii="Times New Roman" w:cs="Times New Roman" w:eastAsia="Times New Roman" w:hAnsi="Times New Roman"/>
+                <w:b w:val="1"/>
+                <w:sz w:val="24"/>
+                <w:szCs w:val="24"/>
+                <w:rtl w:val="0"/>
+              </w:rPr>
+              <w:t xml:space="preserve">Descripción</w:t>
+            </w:r>
+          </w:p>
+        </w:tc>
+      </w:tr>
+      <w:tr>
+        <w:trPr>
+          <w:cantSplit w:val="0"/>
+          <w:trHeight w:val="420" w:hRule="atLeast"/>
+          <w:tblHeader w:val="0"/>
+        </w:trPr>
+        <w:tc>
+          <w:tcPr>
+            <w:tcBorders>
+              <w:top w:color="000000" w:space="0" w:sz="8" w:val="single"/>
+              <w:left w:color="000000" w:space="0" w:sz="8" w:val="single"/>
+              <w:bottom w:color="000000" w:space="0" w:sz="8" w:val="single"/>
+              <w:right w:color="000000" w:space="0" w:sz="8" w:val="single"/>
+            </w:tcBorders>
+            <w:tcMar>
+              <w:top w:w="100.0" w:type="dxa"/>
+              <w:left w:w="100.0" w:type="dxa"/>
+              <w:bottom w:w="100.0" w:type="dxa"/>
+              <w:right w:w="100.0" w:type="dxa"/>
+            </w:tcMar>
+          </w:tcPr>
+          <w:p>
+            <w:pPr>
+              <w:spacing w:line="240" w:lineRule="auto"/>
+              <w:rPr>
+                <w:rFonts w:ascii="Times New Roman" w:cs="Times New Roman" w:eastAsia="Times New Roman" w:hAnsi="Times New Roman"/>
+                <w:b w:val="1"/>
+                <w:sz w:val="24"/>
+                <w:szCs w:val="24"/>
+              </w:rPr>
+            </w:pPr>
+            <w:r>
+              <w:rPr>
+                <w:rFonts w:ascii="Calibri" w:cs="Calibri" w:eastAsia="Calibri" w:hAnsi="Calibri"/>
+                <w:b w:val="1"/>
+                <w:rtl w:val="0"/>
+              </w:rPr>
+              <w:t xml:space="preserve">Fecha de creación </w:t>
+            </w:r>
+            <w:r>
+              <w:rPr>
+                <w:rtl w:val="0"/>
+              </w:rPr>
+            </w:r>
+          </w:p>
+        </w:tc>
+        <w:tc>
+          <w:tcPr>
+            <w:tcBorders>
+              <w:top w:color="000000" w:space="0" w:sz="8" w:val="single"/>
+              <w:left w:color="000000" w:space="0" w:sz="8" w:val="single"/>
+              <w:bottom w:color="000000" w:space="0" w:sz="8" w:val="single"/>
+              <w:right w:color="000000" w:space="0" w:sz="8" w:val="single"/>
+            </w:tcBorders>
+            <w:tcMar>
+              <w:top w:w="100.0" w:type="dxa"/>
+              <w:left w:w="100.0" w:type="dxa"/>
+              <w:bottom w:w="100.0" w:type="dxa"/>
+              <w:right w:w="100.0" w:type="dxa"/>
+            </w:tcMar>
+          </w:tcPr>
+          <w:p>
+            <w:pPr>
+              <w:spacing w:line="240" w:lineRule="auto"/>
+              <w:rPr>
+                <w:rFonts w:ascii="Times New Roman" w:cs="Times New Roman" w:eastAsia="Times New Roman" w:hAnsi="Times New Roman"/>
+                <w:sz w:val="24"/>
+                <w:szCs w:val="24"/>
+              </w:rPr>
+            </w:pPr>
+            <w:r>
+              <w:rPr>
+                <w:rFonts w:ascii="Times New Roman" w:cs="Times New Roman" w:eastAsia="Times New Roman" w:hAnsi="Times New Roman"/>
+                <w:sz w:val="24"/>
+                <w:szCs w:val="24"/>
+                <w:rtl w:val="0"/>
+              </w:rPr>
+              <w:t xml:space="preserve">17/10/2022</w:t>
+            </w:r>
+          </w:p>
+        </w:tc>
+      </w:tr>
+      <w:tr>
+        <w:trPr>
+          <w:cantSplit w:val="0"/>
+          <w:trHeight w:val="420" w:hRule="atLeast"/>
+          <w:tblHeader w:val="0"/>
+        </w:trPr>
+        <w:tc>
+          <w:tcPr>
+            <w:tcBorders>
+              <w:top w:color="000000" w:space="0" w:sz="8" w:val="single"/>
+              <w:left w:color="000000" w:space="0" w:sz="8" w:val="single"/>
+              <w:bottom w:color="000000" w:space="0" w:sz="8" w:val="single"/>
+              <w:right w:color="000000" w:space="0" w:sz="8" w:val="single"/>
+            </w:tcBorders>
+            <w:tcMar>
+              <w:top w:w="100.0" w:type="dxa"/>
+              <w:left w:w="100.0" w:type="dxa"/>
+              <w:bottom w:w="100.0" w:type="dxa"/>
+              <w:right w:w="100.0" w:type="dxa"/>
+            </w:tcMar>
+          </w:tcPr>
+          <w:p>
+            <w:pPr>
+              <w:spacing w:line="240" w:lineRule="auto"/>
+              <w:rPr>
+                <w:rFonts w:ascii="Times New Roman" w:cs="Times New Roman" w:eastAsia="Times New Roman" w:hAnsi="Times New Roman"/>
+                <w:b w:val="1"/>
+                <w:sz w:val="24"/>
+                <w:szCs w:val="24"/>
+              </w:rPr>
+            </w:pPr>
+            <w:r>
+              <w:rPr>
+                <w:rFonts w:ascii="Times New Roman" w:cs="Times New Roman" w:eastAsia="Times New Roman" w:hAnsi="Times New Roman"/>
+                <w:b w:val="1"/>
+                <w:sz w:val="24"/>
+                <w:szCs w:val="24"/>
+                <w:rtl w:val="0"/>
+              </w:rPr>
+              <w:t xml:space="preserve">Sistema</w:t>
+            </w:r>
+          </w:p>
+        </w:tc>
+        <w:tc>
+          <w:tcPr>
+            <w:tcBorders>
+              <w:top w:color="000000" w:space="0" w:sz="8" w:val="single"/>
+              <w:left w:color="000000" w:space="0" w:sz="8" w:val="single"/>
+              <w:bottom w:color="000000" w:space="0" w:sz="8" w:val="single"/>
+              <w:right w:color="000000" w:space="0" w:sz="8" w:val="single"/>
+            </w:tcBorders>
+            <w:tcMar>
+              <w:top w:w="100.0" w:type="dxa"/>
+              <w:left w:w="100.0" w:type="dxa"/>
+              <w:bottom w:w="100.0" w:type="dxa"/>
+              <w:right w:w="100.0" w:type="dxa"/>
+            </w:tcMar>
+          </w:tcPr>
+          <w:p>
+            <w:pPr>
+              <w:spacing w:line="240" w:lineRule="auto"/>
+              <w:rPr>
+                <w:rFonts w:ascii="Times New Roman" w:cs="Times New Roman" w:eastAsia="Times New Roman" w:hAnsi="Times New Roman"/>
+                <w:sz w:val="24"/>
+                <w:szCs w:val="24"/>
+              </w:rPr>
+            </w:pPr>
+            <w:r>
+              <w:rPr>
+                <w:rFonts w:ascii="Times New Roman" w:cs="Times New Roman" w:eastAsia="Times New Roman" w:hAnsi="Times New Roman"/>
+                <w:sz w:val="24"/>
+                <w:szCs w:val="24"/>
+                <w:rtl w:val="0"/>
+              </w:rPr>
+              <w:t xml:space="preserve">eLiquor - Utilización de tarjetas de crédito y débito como pago.</w:t>
+            </w:r>
+          </w:p>
+        </w:tc>
+      </w:tr>
+      <w:tr>
+        <w:trPr>
+          <w:cantSplit w:val="0"/>
+          <w:trHeight w:val="420" w:hRule="atLeast"/>
+          <w:tblHeader w:val="0"/>
+        </w:trPr>
+        <w:tc>
+          <w:tcPr>
+            <w:tcBorders>
+              <w:top w:color="000000" w:space="0" w:sz="8" w:val="single"/>
+              <w:left w:color="000000" w:space="0" w:sz="8" w:val="single"/>
+              <w:bottom w:color="000000" w:space="0" w:sz="8" w:val="single"/>
+              <w:right w:color="000000" w:space="0" w:sz="8" w:val="single"/>
+            </w:tcBorders>
+            <w:tcMar>
+              <w:top w:w="100.0" w:type="dxa"/>
+              <w:left w:w="100.0" w:type="dxa"/>
+              <w:bottom w:w="100.0" w:type="dxa"/>
+              <w:right w:w="100.0" w:type="dxa"/>
+            </w:tcMar>
+          </w:tcPr>
+          <w:p>
+            <w:pPr>
+              <w:spacing w:line="240" w:lineRule="auto"/>
+              <w:rPr>
+                <w:rFonts w:ascii="Times New Roman" w:cs="Times New Roman" w:eastAsia="Times New Roman" w:hAnsi="Times New Roman"/>
+                <w:b w:val="1"/>
+                <w:sz w:val="24"/>
+                <w:szCs w:val="24"/>
+              </w:rPr>
+            </w:pPr>
+            <w:r>
+              <w:rPr>
+                <w:rFonts w:ascii="Calibri" w:cs="Calibri" w:eastAsia="Calibri" w:hAnsi="Calibri"/>
+                <w:b w:val="1"/>
+                <w:rtl w:val="0"/>
+              </w:rPr>
+              <w:t xml:space="preserve">Fuente (Persona que ha identificado la necesidad del cambio-Stakeholder)</w:t>
+            </w:r>
+            <w:r>
+              <w:rPr>
+                <w:rtl w:val="0"/>
+              </w:rPr>
+            </w:r>
+          </w:p>
+        </w:tc>
+        <w:tc>
+          <w:tcPr>
+            <w:tcBorders>
+              <w:top w:color="000000" w:space="0" w:sz="8" w:val="single"/>
+              <w:left w:color="000000" w:space="0" w:sz="8" w:val="single"/>
+              <w:bottom w:color="000000" w:space="0" w:sz="8" w:val="single"/>
+              <w:right w:color="000000" w:space="0" w:sz="8" w:val="single"/>
+            </w:tcBorders>
+            <w:tcMar>
+              <w:top w:w="100.0" w:type="dxa"/>
+              <w:left w:w="100.0" w:type="dxa"/>
+              <w:bottom w:w="100.0" w:type="dxa"/>
+              <w:right w:w="100.0" w:type="dxa"/>
+            </w:tcMar>
+          </w:tcPr>
+          <w:p>
+            <w:pPr>
+              <w:spacing w:line="240" w:lineRule="auto"/>
+              <w:rPr>
+                <w:rFonts w:ascii="Times New Roman" w:cs="Times New Roman" w:eastAsia="Times New Roman" w:hAnsi="Times New Roman"/>
+                <w:sz w:val="24"/>
+                <w:szCs w:val="24"/>
+              </w:rPr>
+            </w:pPr>
+            <w:r>
+              <w:rPr>
+                <w:rFonts w:ascii="Times New Roman" w:cs="Times New Roman" w:eastAsia="Times New Roman" w:hAnsi="Times New Roman"/>
+                <w:sz w:val="24"/>
+                <w:szCs w:val="24"/>
+                <w:rtl w:val="0"/>
+              </w:rPr>
+              <w:t xml:space="preserve">José Esteban García (Encargada de Caja)    </w:t>
+            </w:r>
+          </w:p>
+        </w:tc>
+      </w:tr>
+      <w:tr>
+        <w:trPr>
+          <w:cantSplit w:val="0"/>
+          <w:trHeight w:val="420" w:hRule="atLeast"/>
+          <w:tblHeader w:val="0"/>
+        </w:trPr>
+        <w:tc>
+          <w:tcPr>
+            <w:tcBorders>
+              <w:top w:color="000000" w:space="0" w:sz="8" w:val="single"/>
+              <w:left w:color="000000" w:space="0" w:sz="8" w:val="single"/>
+              <w:bottom w:color="000000" w:space="0" w:sz="8" w:val="single"/>
+              <w:right w:color="000000" w:space="0" w:sz="8" w:val="single"/>
+            </w:tcBorders>
+            <w:tcMar>
+              <w:top w:w="100.0" w:type="dxa"/>
+              <w:left w:w="100.0" w:type="dxa"/>
+              <w:bottom w:w="100.0" w:type="dxa"/>
+              <w:right w:w="100.0" w:type="dxa"/>
+            </w:tcMar>
+          </w:tcPr>
+          <w:p>
+            <w:pPr>
+              <w:spacing w:line="240" w:lineRule="auto"/>
+              <w:rPr>
+                <w:rFonts w:ascii="Times New Roman" w:cs="Times New Roman" w:eastAsia="Times New Roman" w:hAnsi="Times New Roman"/>
+                <w:b w:val="1"/>
+                <w:sz w:val="24"/>
+                <w:szCs w:val="24"/>
+              </w:rPr>
+            </w:pPr>
+            <w:r>
+              <w:rPr>
+                <w:rFonts w:ascii="Calibri" w:cs="Calibri" w:eastAsia="Calibri" w:hAnsi="Calibri"/>
+                <w:b w:val="1"/>
+                <w:rtl w:val="0"/>
+              </w:rPr>
+              <w:t xml:space="preserve">Autor (Autoriza el cambio)</w:t>
+            </w:r>
+            <w:r>
+              <w:rPr>
+                <w:rtl w:val="0"/>
+              </w:rPr>
+            </w:r>
+          </w:p>
+        </w:tc>
+        <w:tc>
+          <w:tcPr>
+            <w:tcBorders>
+              <w:top w:color="000000" w:space="0" w:sz="8" w:val="single"/>
+              <w:left w:color="000000" w:space="0" w:sz="8" w:val="single"/>
+              <w:bottom w:color="000000" w:space="0" w:sz="8" w:val="single"/>
+              <w:right w:color="000000" w:space="0" w:sz="8" w:val="single"/>
+            </w:tcBorders>
+            <w:tcMar>
+              <w:top w:w="100.0" w:type="dxa"/>
+              <w:left w:w="100.0" w:type="dxa"/>
+              <w:bottom w:w="100.0" w:type="dxa"/>
+              <w:right w:w="100.0" w:type="dxa"/>
+            </w:tcMar>
+          </w:tcPr>
+          <w:p>
+            <w:pPr>
+              <w:spacing w:line="240" w:lineRule="auto"/>
+              <w:rPr>
+                <w:rFonts w:ascii="Times New Roman" w:cs="Times New Roman" w:eastAsia="Times New Roman" w:hAnsi="Times New Roman"/>
+                <w:sz w:val="24"/>
+                <w:szCs w:val="24"/>
+              </w:rPr>
+            </w:pPr>
+            <w:r>
+              <w:rPr>
+                <w:rFonts w:ascii="Times New Roman" w:cs="Times New Roman" w:eastAsia="Times New Roman" w:hAnsi="Times New Roman"/>
+                <w:sz w:val="24"/>
+                <w:szCs w:val="24"/>
+                <w:rtl w:val="0"/>
+              </w:rPr>
+              <w:t xml:space="preserve">Benito Gomez (Gerente de la Licorería)</w:t>
+            </w:r>
+          </w:p>
+        </w:tc>
+      </w:tr>
+      <w:tr>
+        <w:trPr>
+          <w:cantSplit w:val="0"/>
+          <w:trHeight w:val="420" w:hRule="atLeast"/>
+          <w:tblHeader w:val="0"/>
+        </w:trPr>
+        <w:tc>
+          <w:tcPr>
+            <w:tcBorders>
+              <w:top w:color="000000" w:space="0" w:sz="8" w:val="single"/>
+              <w:left w:color="000000" w:space="0" w:sz="8" w:val="single"/>
+              <w:bottom w:color="000000" w:space="0" w:sz="8" w:val="single"/>
+              <w:right w:color="000000" w:space="0" w:sz="8" w:val="single"/>
+            </w:tcBorders>
+            <w:tcMar>
+              <w:top w:w="100.0" w:type="dxa"/>
+              <w:left w:w="100.0" w:type="dxa"/>
+              <w:bottom w:w="100.0" w:type="dxa"/>
+              <w:right w:w="100.0" w:type="dxa"/>
+            </w:tcMar>
+          </w:tcPr>
+          <w:p>
+            <w:pPr>
+              <w:spacing w:line="240" w:lineRule="auto"/>
+              <w:rPr>
+                <w:rFonts w:ascii="Times New Roman" w:cs="Times New Roman" w:eastAsia="Times New Roman" w:hAnsi="Times New Roman"/>
+                <w:b w:val="1"/>
+                <w:sz w:val="24"/>
+                <w:szCs w:val="24"/>
+              </w:rPr>
+            </w:pPr>
+            <w:r>
+              <w:rPr>
+                <w:rFonts w:ascii="Calibri" w:cs="Calibri" w:eastAsia="Calibri" w:hAnsi="Calibri"/>
+                <w:b w:val="1"/>
+                <w:rtl w:val="0"/>
+              </w:rPr>
+              <w:t xml:space="preserve">Descripción:</w:t>
+            </w:r>
+            <w:r>
+              <w:rPr>
+                <w:rtl w:val="0"/>
+              </w:rPr>
+            </w:r>
+          </w:p>
+        </w:tc>
+        <w:tc>
+          <w:tcPr>
+            <w:tcBorders>
+              <w:top w:color="000000" w:space="0" w:sz="8" w:val="single"/>
+              <w:left w:color="000000" w:space="0" w:sz="8" w:val="single"/>
+              <w:bottom w:color="000000" w:space="0" w:sz="8" w:val="single"/>
+              <w:right w:color="000000" w:space="0" w:sz="8" w:val="single"/>
+            </w:tcBorders>
+            <w:tcMar>
+              <w:top w:w="100.0" w:type="dxa"/>
+              <w:left w:w="100.0" w:type="dxa"/>
+              <w:bottom w:w="100.0" w:type="dxa"/>
+              <w:right w:w="100.0" w:type="dxa"/>
+            </w:tcMar>
+          </w:tcPr>
+          <w:p>
+            <w:pPr>
+              <w:spacing w:line="240" w:lineRule="auto"/>
+              <w:rPr>
+                <w:rFonts w:ascii="Times New Roman" w:cs="Times New Roman" w:eastAsia="Times New Roman" w:hAnsi="Times New Roman"/>
+                <w:sz w:val="24"/>
+                <w:szCs w:val="24"/>
+              </w:rPr>
+            </w:pPr>
+            <w:r>
+              <w:rPr>
+                <w:rFonts w:ascii="Times New Roman" w:cs="Times New Roman" w:eastAsia="Times New Roman" w:hAnsi="Times New Roman"/>
+                <w:sz w:val="24"/>
+                <w:szCs w:val="24"/>
+                <w:rtl w:val="0"/>
+              </w:rPr>
+              <w:t xml:space="preserve">En el “módulo de caja” se necesita que el sistema </w:t>
+            </w:r>
+            <w:r>
+              <w:rPr>
+                <w:rFonts w:ascii="Times New Roman" w:cs="Times New Roman" w:eastAsia="Times New Roman" w:hAnsi="Times New Roman"/>
+                <w:sz w:val="24"/>
+                <w:szCs w:val="24"/>
+                <w:rtl w:val="0"/>
+              </w:rPr>
+              <w:t xml:space="preserve">funcione con</w:t>
+            </w:r>
+            <w:r>
+              <w:rPr>
+                <w:rFonts w:ascii="Times New Roman" w:cs="Times New Roman" w:eastAsia="Times New Roman" w:hAnsi="Times New Roman"/>
+                <w:sz w:val="24"/>
+                <w:szCs w:val="24"/>
+                <w:rtl w:val="0"/>
+              </w:rPr>
+              <w:t xml:space="preserve"> una lectora de tarjetas de crédito o débito.</w:t>
+            </w:r>
+          </w:p>
+        </w:tc>
+      </w:tr>
+      <w:tr>
+        <w:trPr>
+          <w:cantSplit w:val="0"/>
+          <w:tblHeader w:val="0"/>
+        </w:trPr>
+        <w:tc>
+          <w:tcPr>
+            <w:tcBorders>
+              <w:top w:color="000000" w:space="0" w:sz="8" w:val="single"/>
+              <w:left w:color="000000" w:space="0" w:sz="8" w:val="single"/>
+              <w:bottom w:color="000000" w:space="0" w:sz="8" w:val="single"/>
+              <w:right w:color="000000" w:space="0" w:sz="8" w:val="single"/>
+            </w:tcBorders>
+            <w:tcMar>
+              <w:top w:w="100.0" w:type="dxa"/>
+              <w:left w:w="100.0" w:type="dxa"/>
+              <w:bottom w:w="100.0" w:type="dxa"/>
+              <w:right w:w="100.0" w:type="dxa"/>
+            </w:tcMar>
+          </w:tcPr>
+          <w:p>
+            <w:pPr>
+              <w:spacing w:line="240" w:lineRule="auto"/>
+              <w:rPr>
+                <w:rFonts w:ascii="Times New Roman" w:cs="Times New Roman" w:eastAsia="Times New Roman" w:hAnsi="Times New Roman"/>
+                <w:b w:val="1"/>
+                <w:sz w:val="24"/>
+                <w:szCs w:val="24"/>
+              </w:rPr>
+            </w:pPr>
+            <w:r>
+              <w:rPr>
+                <w:rFonts w:ascii="Calibri" w:cs="Calibri" w:eastAsia="Calibri" w:hAnsi="Calibri"/>
+                <w:b w:val="1"/>
+                <w:rtl w:val="0"/>
+              </w:rPr>
+              <w:t xml:space="preserve">Justificación:</w:t>
+            </w:r>
+            <w:r>
+              <w:rPr>
+                <w:rtl w:val="0"/>
+              </w:rPr>
+            </w:r>
+          </w:p>
+        </w:tc>
+        <w:tc>
+          <w:tcPr>
+            <w:tcBorders>
+              <w:top w:color="000000" w:space="0" w:sz="8" w:val="single"/>
+              <w:left w:color="000000" w:space="0" w:sz="8" w:val="single"/>
+              <w:bottom w:color="000000" w:space="0" w:sz="8" w:val="single"/>
+              <w:right w:color="000000" w:space="0" w:sz="8" w:val="single"/>
+            </w:tcBorders>
+            <w:tcMar>
+              <w:top w:w="100.0" w:type="dxa"/>
+              <w:left w:w="100.0" w:type="dxa"/>
+              <w:bottom w:w="100.0" w:type="dxa"/>
+              <w:right w:w="100.0" w:type="dxa"/>
+            </w:tcMar>
+          </w:tcPr>
+          <w:p>
+            <w:pPr>
+              <w:spacing w:line="240" w:lineRule="auto"/>
+              <w:rPr>
+                <w:rFonts w:ascii="Times New Roman" w:cs="Times New Roman" w:eastAsia="Times New Roman" w:hAnsi="Times New Roman"/>
+                <w:sz w:val="24"/>
+                <w:szCs w:val="24"/>
+              </w:rPr>
+            </w:pPr>
+            <w:r>
+              <w:rPr>
+                <w:rFonts w:ascii="Times New Roman" w:cs="Times New Roman" w:eastAsia="Times New Roman" w:hAnsi="Times New Roman"/>
+                <w:sz w:val="24"/>
+                <w:szCs w:val="24"/>
+                <w:rtl w:val="0"/>
+              </w:rPr>
+              <w:t xml:space="preserve">Los usuarios que utilizan el módulo de venta requieren que el cliente pueda cancelar la venta usando su tarjeta de crédito o débito, puesto que a veces el cliente no lleva efectivo y se pierden oportunidades de venta.</w:t>
+            </w:r>
+          </w:p>
+        </w:tc>
+      </w:tr>
+    </w:tbl>
+    <w:p>
+      <w:pPr>
+        <w:spacing w:line="240" w:lineRule="auto"/>
+        <w:rPr>
+          <w:rFonts w:ascii="Times New Roman" w:cs="Times New Roman" w:eastAsia="Times New Roman" w:hAnsi="Times New Roman"/>
+        </w:rPr>
+      </w:pPr>
+      <w:r>
+        <w:rPr>
+          <w:rtl w:val="0"/>
+        </w:rPr>
       </w:r>
     </w:p>
     <w:p>
@@ -18330,6 +21661,71 @@
       </w:tblCellMar>
     </w:tblPr>
   </w:style>
+  <w:style w:type="table" w:styleId="Table7">
+    <w:basedOn w:val="TableNormal"/>
+    <w:tblPr>
+      <w:tblStyleRowBandSize w:val="1"/>
+      <w:tblStyleColBandSize w:val="1"/>
+      <w:tblCellMar>
+        <w:top w:w="100.0" w:type="dxa"/>
+        <w:left w:w="100.0" w:type="dxa"/>
+        <w:bottom w:w="100.0" w:type="dxa"/>
+        <w:right w:w="100.0" w:type="dxa"/>
+      </w:tblCellMar>
+    </w:tblPr>
+  </w:style>
+  <w:style w:type="table" w:styleId="Table8">
+    <w:basedOn w:val="TableNormal"/>
+    <w:tblPr>
+      <w:tblStyleRowBandSize w:val="1"/>
+      <w:tblStyleColBandSize w:val="1"/>
+      <w:tblCellMar>
+        <w:top w:w="15.0" w:type="dxa"/>
+        <w:left w:w="15.0" w:type="dxa"/>
+        <w:bottom w:w="15.0" w:type="dxa"/>
+        <w:right w:w="15.0" w:type="dxa"/>
+      </w:tblCellMar>
+    </w:tblPr>
+  </w:style>
+  <w:style w:type="table" w:styleId="Table9">
+    <w:basedOn w:val="TableNormal"/>
+    <w:tblPr>
+      <w:tblStyleRowBandSize w:val="1"/>
+      <w:tblStyleColBandSize w:val="1"/>
+      <w:tblCellMar>
+        <w:top w:w="100.0" w:type="dxa"/>
+        <w:left w:w="100.0" w:type="dxa"/>
+        <w:bottom w:w="100.0" w:type="dxa"/>
+        <w:right w:w="100.0" w:type="dxa"/>
+      </w:tblCellMar>
+    </w:tblPr>
+  </w:style>
+  <w:style w:type="table" w:styleId="Table10">
+    <w:basedOn w:val="TableNormal"/>
+    <w:tblPr>
+      <w:tblStyleRowBandSize w:val="1"/>
+      <w:tblStyleColBandSize w:val="1"/>
+      <w:tblCellMar>
+        <w:top w:w="100.0" w:type="dxa"/>
+        <w:left w:w="100.0" w:type="dxa"/>
+        <w:bottom w:w="100.0" w:type="dxa"/>
+        <w:right w:w="100.0" w:type="dxa"/>
+      </w:tblCellMar>
+    </w:tblPr>
+  </w:style>
+  <w:style w:type="table" w:styleId="Table11">
+    <w:basedOn w:val="TableNormal"/>
+    <w:tblPr>
+      <w:tblStyleRowBandSize w:val="1"/>
+      <w:tblStyleColBandSize w:val="1"/>
+      <w:tblCellMar>
+        <w:top w:w="15.0" w:type="dxa"/>
+        <w:left w:w="15.0" w:type="dxa"/>
+        <w:bottom w:w="15.0" w:type="dxa"/>
+        <w:right w:w="15.0" w:type="dxa"/>
+      </w:tblCellMar>
+    </w:tblPr>
+  </w:style>
 </w:styles>
 </file>
 
@@ -18655,7 +22051,7 @@
 
 <file path=customXML/item1.xml><?xml version="1.0" encoding="utf-8"?>
 <go:gDocsCustomXmlDataStorage xmlns:go="http://customooxmlschemas.google.com/" xmlns:r="http://schemas.openxmlformats.org/officeDocument/2006/relationships">
-  <go:docsCustomData xmlns:go="http://customooxmlschemas.google.com/" roundtripDataSignature="AMtx7mhHWxv8af1pv9pM79nZYM5GDRQ/tg==">AMUW2mXZyY0xVVp4wuGFj05CE6EEWZ0QptRfUQOOdRog7TR8B2ZgkmjfMn/mSPFmUafAUJh6g4Wqz6YAnOTtvb5dDR3giaM0qAOdvb1X8wtvpz+gHprF7OmSQV0/k9+Au2mUo6IUslFAPseUP+54gWdaE6BpNnW8KGoSIf06rPhEwFyZHn25IjrQEc/oDRuo1LcEGaYgjV2z276I7wL8E7VW2GDj+GxYFO1roGzDzLZ8EzldCUPpD9A=</go:docsCustomData>
+  <go:docsCustomData xmlns:go="http://customooxmlschemas.google.com/" roundtripDataSignature="AMtx7mhHWxv8af1pv9pM79nZYM5GDRQ/tg==">AMUW2mWjM2x3RuwAWtaxCyfBlNxnqHQWjvU+mgaE3YGPyXjr79/PNWqiXy/m9E8tZOPzVaQMOLtPpNc07I3fczIpDRuTt1yKaZMugHv3SJ9pq8hbHZu+FM0k+WRIknNLFZNbQZ3m7YUofggLsuN5DeEd/mII0z/6Gr1dMIC6fSEH4Ak6fj8l8jxT4Topr166RoO3p5w1SDfL9x6UobyR5CYLP1EqhCz8rmRYGb+RROY43hthf8OOLNw=</go:docsCustomData>
 </go:gDocsCustomXmlDataStorage>
 </file>
 

</xml_diff>